<commit_message>
Updated example to include unit of work
</commit_message>
<xml_diff>
--- a/Module 1/Module 1.docx
+++ b/Module 1/Module 1.docx
@@ -573,7 +573,7 @@
           <w:r>
             <w:fldChar w:fldCharType="separate"/>
           </w:r>
-          <w:hyperlink w:anchor="_Toc355003401" w:history="1">
+          <w:hyperlink w:anchor="_Toc355081090" w:history="1">
             <w:r>
               <w:rPr>
                 <w:rStyle w:val="Hyperlink"/>
@@ -600,7 +600,7 @@
                 <w:noProof/>
                 <w:webHidden/>
               </w:rPr>
-              <w:instrText xml:space="preserve"> PAGEREF _Toc355003401 \h </w:instrText>
+              <w:instrText xml:space="preserve"> PAGEREF _Toc355081090 \h </w:instrText>
             </w:r>
             <w:r>
               <w:rPr>
@@ -642,7 +642,7 @@
               <w:lang w:val="en-ZA" w:eastAsia="en-ZA"/>
             </w:rPr>
           </w:pPr>
-          <w:hyperlink w:anchor="_Toc355003402" w:history="1">
+          <w:hyperlink w:anchor="_Toc355081091" w:history="1">
             <w:r>
               <w:rPr>
                 <w:rStyle w:val="Hyperlink"/>
@@ -669,7 +669,7 @@
                 <w:noProof/>
                 <w:webHidden/>
               </w:rPr>
-              <w:instrText xml:space="preserve"> PAGEREF _Toc355003402 \h </w:instrText>
+              <w:instrText xml:space="preserve"> PAGEREF _Toc355081091 \h </w:instrText>
             </w:r>
             <w:r>
               <w:rPr>
@@ -711,7 +711,7 @@
               <w:lang w:val="en-ZA" w:eastAsia="en-ZA"/>
             </w:rPr>
           </w:pPr>
-          <w:hyperlink w:anchor="_Toc355003403" w:history="1">
+          <w:hyperlink w:anchor="_Toc355081092" w:history="1">
             <w:r>
               <w:rPr>
                 <w:rStyle w:val="Hyperlink"/>
@@ -738,7 +738,7 @@
                 <w:noProof/>
                 <w:webHidden/>
               </w:rPr>
-              <w:instrText xml:space="preserve"> PAGEREF _Toc355003403 \h </w:instrText>
+              <w:instrText xml:space="preserve"> PAGEREF _Toc355081092 \h </w:instrText>
             </w:r>
             <w:r>
               <w:rPr>
@@ -780,7 +780,7 @@
               <w:lang w:val="en-ZA" w:eastAsia="en-ZA"/>
             </w:rPr>
           </w:pPr>
-          <w:hyperlink w:anchor="_Toc355003404" w:history="1">
+          <w:hyperlink w:anchor="_Toc355081093" w:history="1">
             <w:r>
               <w:rPr>
                 <w:rStyle w:val="Hyperlink"/>
@@ -807,7 +807,7 @@
                 <w:noProof/>
                 <w:webHidden/>
               </w:rPr>
-              <w:instrText xml:space="preserve"> PAGEREF _Toc355003404 \h </w:instrText>
+              <w:instrText xml:space="preserve"> PAGEREF _Toc355081093 \h </w:instrText>
             </w:r>
             <w:r>
               <w:rPr>
@@ -849,7 +849,7 @@
               <w:lang w:val="en-ZA" w:eastAsia="en-ZA"/>
             </w:rPr>
           </w:pPr>
-          <w:hyperlink w:anchor="_Toc355003405" w:history="1">
+          <w:hyperlink w:anchor="_Toc355081094" w:history="1">
             <w:r>
               <w:rPr>
                 <w:rStyle w:val="Hyperlink"/>
@@ -876,7 +876,7 @@
                 <w:noProof/>
                 <w:webHidden/>
               </w:rPr>
-              <w:instrText xml:space="preserve"> PAGEREF _Toc355003405 \h </w:instrText>
+              <w:instrText xml:space="preserve"> PAGEREF _Toc355081094 \h </w:instrText>
             </w:r>
             <w:r>
               <w:rPr>
@@ -918,7 +918,7 @@
               <w:lang w:val="en-ZA" w:eastAsia="en-ZA"/>
             </w:rPr>
           </w:pPr>
-          <w:hyperlink w:anchor="_Toc355003406" w:history="1">
+          <w:hyperlink w:anchor="_Toc355081095" w:history="1">
             <w:r>
               <w:rPr>
                 <w:rStyle w:val="Hyperlink"/>
@@ -945,7 +945,7 @@
                 <w:noProof/>
                 <w:webHidden/>
               </w:rPr>
-              <w:instrText xml:space="preserve"> PAGEREF _Toc355003406 \h </w:instrText>
+              <w:instrText xml:space="preserve"> PAGEREF _Toc355081095 \h </w:instrText>
             </w:r>
             <w:r>
               <w:rPr>
@@ -987,7 +987,7 @@
               <w:lang w:val="en-ZA" w:eastAsia="en-ZA"/>
             </w:rPr>
           </w:pPr>
-          <w:hyperlink w:anchor="_Toc355003407" w:history="1">
+          <w:hyperlink w:anchor="_Toc355081096" w:history="1">
             <w:r>
               <w:rPr>
                 <w:rStyle w:val="Hyperlink"/>
@@ -1014,7 +1014,7 @@
                 <w:noProof/>
                 <w:webHidden/>
               </w:rPr>
-              <w:instrText xml:space="preserve"> PAGEREF _Toc355003407 \h </w:instrText>
+              <w:instrText xml:space="preserve"> PAGEREF _Toc355081096 \h </w:instrText>
             </w:r>
             <w:r>
               <w:rPr>
@@ -1056,7 +1056,7 @@
               <w:lang w:val="en-ZA" w:eastAsia="en-ZA"/>
             </w:rPr>
           </w:pPr>
-          <w:hyperlink w:anchor="_Toc355003408" w:history="1">
+          <w:hyperlink w:anchor="_Toc355081097" w:history="1">
             <w:r>
               <w:rPr>
                 <w:rStyle w:val="Hyperlink"/>
@@ -1083,7 +1083,7 @@
                 <w:noProof/>
                 <w:webHidden/>
               </w:rPr>
-              <w:instrText xml:space="preserve"> PAGEREF _Toc355003408 \h </w:instrText>
+              <w:instrText xml:space="preserve"> PAGEREF _Toc355081097 \h </w:instrText>
             </w:r>
             <w:r>
               <w:rPr>
@@ -1125,7 +1125,7 @@
               <w:lang w:val="en-ZA" w:eastAsia="en-ZA"/>
             </w:rPr>
           </w:pPr>
-          <w:hyperlink w:anchor="_Toc355003409" w:history="1">
+          <w:hyperlink w:anchor="_Toc355081098" w:history="1">
             <w:r>
               <w:rPr>
                 <w:rStyle w:val="Hyperlink"/>
@@ -1152,7 +1152,7 @@
                 <w:noProof/>
                 <w:webHidden/>
               </w:rPr>
-              <w:instrText xml:space="preserve"> PAGEREF _Toc355003409 \h </w:instrText>
+              <w:instrText xml:space="preserve"> PAGEREF _Toc355081098 \h </w:instrText>
             </w:r>
             <w:r>
               <w:rPr>
@@ -1194,7 +1194,7 @@
               <w:lang w:val="en-ZA" w:eastAsia="en-ZA"/>
             </w:rPr>
           </w:pPr>
-          <w:hyperlink w:anchor="_Toc355003410" w:history="1">
+          <w:hyperlink w:anchor="_Toc355081099" w:history="1">
             <w:r>
               <w:rPr>
                 <w:rStyle w:val="Hyperlink"/>
@@ -1221,7 +1221,7 @@
                 <w:noProof/>
                 <w:webHidden/>
               </w:rPr>
-              <w:instrText xml:space="preserve"> PAGEREF _Toc355003410 \h </w:instrText>
+              <w:instrText xml:space="preserve"> PAGEREF _Toc355081099 \h </w:instrText>
             </w:r>
             <w:r>
               <w:rPr>
@@ -1263,7 +1263,7 @@
               <w:lang w:val="en-ZA" w:eastAsia="en-ZA"/>
             </w:rPr>
           </w:pPr>
-          <w:hyperlink w:anchor="_Toc355003411" w:history="1">
+          <w:hyperlink w:anchor="_Toc355081100" w:history="1">
             <w:r>
               <w:rPr>
                 <w:rStyle w:val="Hyperlink"/>
@@ -1290,7 +1290,7 @@
                 <w:noProof/>
                 <w:webHidden/>
               </w:rPr>
-              <w:instrText xml:space="preserve"> PAGEREF _Toc355003411 \h </w:instrText>
+              <w:instrText xml:space="preserve"> PAGEREF _Toc355081100 \h </w:instrText>
             </w:r>
             <w:r>
               <w:rPr>
@@ -1332,7 +1332,7 @@
               <w:lang w:val="en-ZA" w:eastAsia="en-ZA"/>
             </w:rPr>
           </w:pPr>
-          <w:hyperlink w:anchor="_Toc355003412" w:history="1">
+          <w:hyperlink w:anchor="_Toc355081101" w:history="1">
             <w:r>
               <w:rPr>
                 <w:rStyle w:val="Hyperlink"/>
@@ -1359,7 +1359,7 @@
                 <w:noProof/>
                 <w:webHidden/>
               </w:rPr>
-              <w:instrText xml:space="preserve"> PAGEREF _Toc355003412 \h </w:instrText>
+              <w:instrText xml:space="preserve"> PAGEREF _Toc355081101 \h </w:instrText>
             </w:r>
             <w:r>
               <w:rPr>
@@ -1401,7 +1401,7 @@
               <w:lang w:val="en-ZA" w:eastAsia="en-ZA"/>
             </w:rPr>
           </w:pPr>
-          <w:hyperlink w:anchor="_Toc355003413" w:history="1">
+          <w:hyperlink w:anchor="_Toc355081102" w:history="1">
             <w:r>
               <w:rPr>
                 <w:rStyle w:val="Hyperlink"/>
@@ -1428,7 +1428,7 @@
                 <w:noProof/>
                 <w:webHidden/>
               </w:rPr>
-              <w:instrText xml:space="preserve"> PAGEREF _Toc355003413 \h </w:instrText>
+              <w:instrText xml:space="preserve"> PAGEREF _Toc355081102 \h </w:instrText>
             </w:r>
             <w:r>
               <w:rPr>
@@ -1490,7 +1490,7 @@
       <w:pPr>
         <w:pStyle w:val="Heading1"/>
       </w:pPr>
-      <w:bookmarkStart w:id="0" w:name="_Toc355003401"/>
+      <w:bookmarkStart w:id="0" w:name="_Toc355081090"/>
       <w:r>
         <w:lastRenderedPageBreak/>
         <w:t>Preface</w:t>
@@ -1510,7 +1510,7 @@
       <w:r>
         <w:t xml:space="preserve">Fowlers book </w:t>
       </w:r>
-      <w:hyperlink r:id="rId8" w:history="1">
+      <w:hyperlink r:id="rId10" w:history="1">
         <w:r>
           <w:rPr>
             <w:rStyle w:val="Hyperlink"/>
@@ -1541,7 +1541,7 @@
       <w:pPr>
         <w:pStyle w:val="Heading1"/>
       </w:pPr>
-      <w:bookmarkStart w:id="1" w:name="_Toc355003402"/>
+      <w:bookmarkStart w:id="1" w:name="_Toc355081091"/>
       <w:r>
         <w:lastRenderedPageBreak/>
         <w:t>Introduction</w:t>
@@ -1552,7 +1552,7 @@
       <w:pPr>
         <w:pStyle w:val="Heading2"/>
       </w:pPr>
-      <w:bookmarkStart w:id="2" w:name="_Toc355003403"/>
+      <w:bookmarkStart w:id="2" w:name="_Toc355081092"/>
       <w:r>
         <w:t>Architecture</w:t>
       </w:r>
@@ -1583,7 +1583,7 @@
       <w:pPr>
         <w:pStyle w:val="Heading2"/>
       </w:pPr>
-      <w:bookmarkStart w:id="3" w:name="_Toc355003404"/>
+      <w:bookmarkStart w:id="3" w:name="_Toc355081093"/>
       <w:r>
         <w:t>Enterprise Applications</w:t>
       </w:r>
@@ -1900,7 +1900,7 @@
       <w:pPr>
         <w:pStyle w:val="Heading2"/>
       </w:pPr>
-      <w:bookmarkStart w:id="4" w:name="_Toc355003405"/>
+      <w:bookmarkStart w:id="4" w:name="_Toc355081094"/>
       <w:r>
         <w:t>Kinds of Enterprise Application</w:t>
       </w:r>
@@ -2027,7 +2027,7 @@
       <w:pPr>
         <w:pStyle w:val="Heading2"/>
       </w:pPr>
-      <w:bookmarkStart w:id="5" w:name="_Toc355003406"/>
+      <w:bookmarkStart w:id="5" w:name="_Toc355081095"/>
       <w:r>
         <w:t xml:space="preserve">Thinking </w:t>
       </w:r>
@@ -2343,7 +2343,7 @@
       <w:pPr>
         <w:pStyle w:val="Heading1"/>
       </w:pPr>
-      <w:bookmarkStart w:id="6" w:name="_Toc355003407"/>
+      <w:bookmarkStart w:id="6" w:name="_Toc355081096"/>
       <w:r>
         <w:lastRenderedPageBreak/>
         <w:t>Layering</w:t>
@@ -2467,7 +2467,7 @@
       <w:pPr>
         <w:pStyle w:val="Heading2"/>
       </w:pPr>
-      <w:bookmarkStart w:id="7" w:name="_Toc355003408"/>
+      <w:bookmarkStart w:id="7" w:name="_Toc355081097"/>
       <w:r>
         <w:t>The Evolution of Layers in Enterprise Applications</w:t>
       </w:r>
@@ -2784,7 +2784,7 @@
       <w:pPr>
         <w:pStyle w:val="Heading2"/>
       </w:pPr>
-      <w:bookmarkStart w:id="8" w:name="_Toc355003409"/>
+      <w:bookmarkStart w:id="8" w:name="_Toc355081098"/>
       <w:r>
         <w:t>The Three Principal Layers</w:t>
       </w:r>
@@ -3219,7 +3219,7 @@
       <w:pPr>
         <w:pStyle w:val="Heading2"/>
       </w:pPr>
-      <w:bookmarkStart w:id="9" w:name="_Toc355003410"/>
+      <w:bookmarkStart w:id="9" w:name="_Toc355081099"/>
       <w:r>
         <w:t>Choosing Where to Run Your Layers</w:t>
       </w:r>
@@ -3381,7 +3381,7 @@
       <w:pPr>
         <w:pStyle w:val="Heading1"/>
       </w:pPr>
-      <w:bookmarkStart w:id="10" w:name="_Toc355003411"/>
+      <w:bookmarkStart w:id="10" w:name="_Toc355081100"/>
       <w:r>
         <w:lastRenderedPageBreak/>
         <w:t>Organizing Domain Logic</w:t>
@@ -3515,7 +3515,7 @@
                     </pic:cNvPicPr>
                   </pic:nvPicPr>
                   <pic:blipFill>
-                    <a:blip r:embed="rId9">
+                    <a:blip r:embed="rId11">
                       <a:extLst>
                         <a:ext uri="{28A0092B-C50C-407E-A947-70E740481C1C}">
                           <a14:useLocalDpi xmlns:a14="http://schemas.microsoft.com/office/drawing/2010/main" val="0"/>
@@ -3554,14 +3554,27 @@
       <w:r>
         <w:t xml:space="preserve">Figure </w:t>
       </w:r>
-      <w:fldSimple w:instr=" SEQ Figure \* ARABIC ">
-        <w:r>
-          <w:rPr>
-            <w:noProof/>
-          </w:rPr>
-          <w:t>1</w:t>
-        </w:r>
-      </w:fldSimple>
+      <w:r>
+        <w:fldChar w:fldCharType="begin"/>
+      </w:r>
+      <w:r>
+        <w:instrText xml:space="preserve"> SEQ Figure \* ARABIC </w:instrText>
+      </w:r>
+      <w:r>
+        <w:fldChar w:fldCharType="separate"/>
+      </w:r>
+      <w:r>
+        <w:rPr>
+          <w:noProof/>
+        </w:rPr>
+        <w:t>1</w:t>
+      </w:r>
+      <w:r>
+        <w:rPr>
+          <w:noProof/>
+        </w:rPr>
+        <w:fldChar w:fldCharType="end"/>
+      </w:r>
       <w:r>
         <w:t xml:space="preserve"> - A Transaction Scripts way of calculating revenue recognitions.</w:t>
       </w:r>
@@ -3726,7 +3739,7 @@
                     </pic:cNvPicPr>
                   </pic:nvPicPr>
                   <pic:blipFill>
-                    <a:blip r:embed="rId10">
+                    <a:blip r:embed="rId12">
                       <a:extLst>
                         <a:ext uri="{28A0092B-C50C-407E-A947-70E740481C1C}">
                           <a14:useLocalDpi xmlns:a14="http://schemas.microsoft.com/office/drawing/2010/main" val="0"/>
@@ -3765,14 +3778,27 @@
       <w:r>
         <w:t xml:space="preserve">Figure </w:t>
       </w:r>
-      <w:fldSimple w:instr=" SEQ Figure \* ARABIC ">
-        <w:r>
-          <w:rPr>
-            <w:noProof/>
-          </w:rPr>
-          <w:t>2</w:t>
-        </w:r>
-      </w:fldSimple>
+      <w:r>
+        <w:fldChar w:fldCharType="begin"/>
+      </w:r>
+      <w:r>
+        <w:instrText xml:space="preserve"> SEQ Figure \* ARABIC </w:instrText>
+      </w:r>
+      <w:r>
+        <w:fldChar w:fldCharType="separate"/>
+      </w:r>
+      <w:r>
+        <w:rPr>
+          <w:noProof/>
+        </w:rPr>
+        <w:t>2</w:t>
+      </w:r>
+      <w:r>
+        <w:rPr>
+          <w:noProof/>
+        </w:rPr>
+        <w:fldChar w:fldCharType="end"/>
+      </w:r>
       <w:r>
         <w:t xml:space="preserve"> - A Domain Model's way of calculating revenue recognitions.</w:t>
       </w:r>
@@ -3896,7 +3922,7 @@
                     </pic:cNvPicPr>
                   </pic:nvPicPr>
                   <pic:blipFill>
-                    <a:blip r:embed="rId11">
+                    <a:blip r:embed="rId13">
                       <a:extLst>
                         <a:ext uri="{28A0092B-C50C-407E-A947-70E740481C1C}">
                           <a14:useLocalDpi xmlns:a14="http://schemas.microsoft.com/office/drawing/2010/main" val="0"/>
@@ -3935,14 +3961,27 @@
       <w:r>
         <w:t xml:space="preserve">Figure </w:t>
       </w:r>
-      <w:fldSimple w:instr=" SEQ Figure \* ARABIC ">
-        <w:r>
-          <w:rPr>
-            <w:noProof/>
-          </w:rPr>
-          <w:t>3</w:t>
-        </w:r>
-      </w:fldSimple>
+      <w:r>
+        <w:fldChar w:fldCharType="begin"/>
+      </w:r>
+      <w:r>
+        <w:instrText xml:space="preserve"> SEQ Figure \* ARABIC </w:instrText>
+      </w:r>
+      <w:r>
+        <w:fldChar w:fldCharType="separate"/>
+      </w:r>
+      <w:r>
+        <w:rPr>
+          <w:noProof/>
+        </w:rPr>
+        <w:t>3</w:t>
+      </w:r>
+      <w:r>
+        <w:rPr>
+          <w:noProof/>
+        </w:rPr>
+        <w:fldChar w:fldCharType="end"/>
+      </w:r>
       <w:r>
         <w:t>- Calculating revenue recognitions with a Table Module</w:t>
       </w:r>
@@ -3952,7 +3991,7 @@
       <w:pPr>
         <w:pStyle w:val="Heading2"/>
       </w:pPr>
-      <w:bookmarkStart w:id="11" w:name="_Toc355003412"/>
+      <w:bookmarkStart w:id="11" w:name="_Toc355081101"/>
       <w:r>
         <w:t>Making a Choice</w:t>
       </w:r>
@@ -4000,7 +4039,7 @@
                     </pic:cNvPicPr>
                   </pic:nvPicPr>
                   <pic:blipFill>
-                    <a:blip r:embed="rId12">
+                    <a:blip r:embed="rId14">
                       <a:extLst>
                         <a:ext uri="{28A0092B-C50C-407E-A947-70E740481C1C}">
                           <a14:useLocalDpi xmlns:a14="http://schemas.microsoft.com/office/drawing/2010/main" val="0"/>
@@ -4051,7 +4090,7 @@
       <w:pPr>
         <w:pStyle w:val="Heading2"/>
       </w:pPr>
-      <w:bookmarkStart w:id="12" w:name="_Toc355003413"/>
+      <w:bookmarkStart w:id="12" w:name="_Toc355081102"/>
       <w:r>
         <w:t>Service Layer</w:t>
       </w:r>
@@ -4088,8 +4127,885 @@
         <w:t xml:space="preserve">At the other extreme, most business logic is placed in Transaction Scripts inside the Service Layer and the underlying domain objects are very simple. </w:t>
       </w:r>
     </w:p>
-    <w:p/>
+    <w:p>
+      <w:r>
+        <w:br w:type="page"/>
+      </w:r>
+    </w:p>
+    <w:p>
+      <w:pPr>
+        <w:pStyle w:val="Heading1"/>
+      </w:pPr>
+      <w:r>
+        <w:lastRenderedPageBreak/>
+        <w:t>Mapping to Relational Databases</w:t>
+      </w:r>
+    </w:p>
+    <w:p>
+      <w:r>
+        <w:t>The role of the data source layer is to communicate with the various p</w:t>
+      </w:r>
+      <w:r>
+        <w:t xml:space="preserve">ieces of infrastructure that an </w:t>
+      </w:r>
+      <w:r>
+        <w:t>application needs to do its job. A dominant part of this problem is talkin</w:t>
+      </w:r>
+      <w:r>
+        <w:t xml:space="preserve">g to a database, which, for the </w:t>
+      </w:r>
+      <w:r>
+        <w:t xml:space="preserve">majority of systems built today, means a relational database. </w:t>
+      </w:r>
+    </w:p>
+    <w:p>
+      <w:pPr>
+        <w:pStyle w:val="Heading2"/>
+      </w:pPr>
+      <w:r>
+        <w:t>Architectural Patterns</w:t>
+      </w:r>
+    </w:p>
+    <w:p>
+      <w:r>
+        <w:t xml:space="preserve">The choice you make here is far-reaching for your design </w:t>
+      </w:r>
+      <w:r>
+        <w:t xml:space="preserve">and thus difficult to refactor, </w:t>
+      </w:r>
+      <w:r>
+        <w:t>so it's one that you should pay some attention to. It's also a choice that's stro</w:t>
+      </w:r>
+      <w:r>
+        <w:t xml:space="preserve">ngly affected by how you design </w:t>
+      </w:r>
+      <w:r>
+        <w:t>your domain logic.</w:t>
+      </w:r>
+    </w:p>
+    <w:p>
+      <w:pPr>
+        <w:pStyle w:val="Heading3"/>
+        <w:rPr>
+          <w:rFonts w:asciiTheme="minorHAnsi" w:eastAsiaTheme="minorHAnsi" w:hAnsiTheme="minorHAnsi" w:cstheme="minorBidi"/>
+          <w:b w:val="0"/>
+          <w:bCs w:val="0"/>
+          <w:color w:val="auto"/>
+        </w:rPr>
+      </w:pPr>
+      <w:r>
+        <w:t xml:space="preserve">Table Data </w:t>
+      </w:r>
+      <w:r>
+        <w:t>Gateway</w:t>
+      </w:r>
+    </w:p>
+    <w:p>
+      <w:pPr>
+        <w:pStyle w:val="NoSpacing"/>
+        <w:rPr>
+          <w:bCs/>
+        </w:rPr>
+      </w:pPr>
+      <w:r>
+        <w:t>Mixing SQL in application logic can cause several problems. Many develope</w:t>
+      </w:r>
+      <w:r>
+        <w:rPr>
+          <w:bCs/>
+        </w:rPr>
+        <w:t xml:space="preserve">rs aren't comfortable with SQL, </w:t>
+      </w:r>
+      <w:r>
+        <w:t>and many who are comfortable may not write it well. Database administrat</w:t>
+      </w:r>
+      <w:r>
+        <w:rPr>
+          <w:bCs/>
+        </w:rPr>
+        <w:t xml:space="preserve">ors need to be able to find SQL </w:t>
+      </w:r>
+      <w:r>
+        <w:t>easily so they can figure out how to tune and evolve the database</w:t>
+      </w:r>
+      <w:r>
+        <w:rPr>
+          <w:bCs/>
+        </w:rPr>
+        <w:t>.</w:t>
+      </w:r>
+    </w:p>
+    <w:p>
+      <w:pPr>
+        <w:pStyle w:val="NoSpacing"/>
+      </w:pPr>
+    </w:p>
+    <w:p>
+      <w:pPr>
+        <w:pStyle w:val="NoSpacing"/>
+      </w:pPr>
+      <w:r>
+        <w:t>A Table Data Gateway holds all the SQL for accessing a single table or view: selects, i</w:t>
+      </w:r>
+      <w:r>
+        <w:t xml:space="preserve">nserts, updates, and </w:t>
+      </w:r>
+      <w:r>
+        <w:t>deletes. Other code calls its methods for all interaction with the database.</w:t>
+      </w:r>
+    </w:p>
+    <w:p>
+      <w:pPr>
+        <w:pStyle w:val="NoSpacing"/>
+      </w:pPr>
+    </w:p>
+    <w:p>
+      <w:pPr>
+        <w:pStyle w:val="NoSpacing"/>
+      </w:pPr>
+      <w:r>
+        <w:t>A Table Data Gateway has a simple interface, usually consisting of several fi</w:t>
+      </w:r>
+      <w:r>
+        <w:t xml:space="preserve">nd methods to get data from the </w:t>
+      </w:r>
+      <w:r>
+        <w:t>database and update, insert, and delete methods. Each method maps the input</w:t>
+      </w:r>
+      <w:r>
+        <w:t xml:space="preserve"> parameters into a SQL call and </w:t>
+      </w:r>
+      <w:r>
+        <w:t xml:space="preserve">executes the SQL against a database </w:t>
+      </w:r>
+      <w:r>
+        <w:t>connection. The</w:t>
+      </w:r>
+      <w:r>
+        <w:t xml:space="preserve"> Table Data Gateway is usual</w:t>
+      </w:r>
+      <w:r>
+        <w:t xml:space="preserve">ly stateless, as its role is to </w:t>
+      </w:r>
+      <w:r>
+        <w:t>push data back and forth.</w:t>
+      </w:r>
+    </w:p>
+    <w:p>
+      <w:pPr>
+        <w:pStyle w:val="NoSpacing"/>
+      </w:pPr>
+    </w:p>
+    <w:p>
+      <w:pPr>
+        <w:pStyle w:val="NoSpacing"/>
+      </w:pPr>
+      <w:r>
+        <w:t xml:space="preserve">One of the key uses for a </w:t>
+      </w:r>
+      <w:r>
+        <w:t xml:space="preserve">Table Data Gateway </w:t>
+      </w:r>
+      <w:r>
+        <w:t>is as a good point at which to apply a Service Stub</w:t>
+      </w:r>
+      <w:r>
+        <w:t xml:space="preserve"> in order to remove any dependency on the database during unit testing.</w:t>
+      </w:r>
+    </w:p>
+    <w:p>
+      <w:pPr>
+        <w:pStyle w:val="NoSpacing"/>
+      </w:pPr>
+    </w:p>
+    <w:p>
+      <w:pPr>
+        <w:pStyle w:val="NoSpacing"/>
+      </w:pPr>
+      <w:r>
+        <w:t xml:space="preserve">Table Data Gateway </w:t>
+      </w:r>
+      <w:r>
+        <w:t>fits very nicely with Table Module</w:t>
+      </w:r>
+      <w:r>
+        <w:t xml:space="preserve"> and Transaction Script.</w:t>
+      </w:r>
+    </w:p>
+    <w:p>
+      <w:pPr>
+        <w:pStyle w:val="Heading3"/>
+      </w:pPr>
+      <w:r>
+        <w:t>Data Mapper</w:t>
+      </w:r>
+    </w:p>
+    <w:p>
+      <w:r>
+        <w:t>Objects and relational databases have different mechanisms for structuring data</w:t>
+      </w:r>
+      <w:r>
+        <w:t xml:space="preserve">. Many parts of an object, such </w:t>
+      </w:r>
+      <w:r>
+        <w:t>as collections and inheritance, aren't present in relational databases. When you build an object model with a lot</w:t>
+      </w:r>
+      <w:r>
+        <w:t xml:space="preserve"> </w:t>
+      </w:r>
+      <w:r>
+        <w:t xml:space="preserve">of business logic it's valuable to use these mechanisms to better organize the </w:t>
+      </w:r>
+      <w:r>
+        <w:t xml:space="preserve">data and the behaviour that goes </w:t>
+      </w:r>
+      <w:r>
+        <w:t xml:space="preserve">with it. Doing so leads to </w:t>
+      </w:r>
+      <w:r>
+        <w:t>an</w:t>
+      </w:r>
+      <w:r>
+        <w:t xml:space="preserve"> object schema and relational schema </w:t>
+      </w:r>
+      <w:r>
+        <w:t xml:space="preserve">that </w:t>
+      </w:r>
+      <w:r>
+        <w:t>don't match up.</w:t>
+      </w:r>
+    </w:p>
+    <w:p>
+      <w:r>
+        <w:t xml:space="preserve">You still need to transfer data between the two schemas, and this data transfer </w:t>
+      </w:r>
+      <w:r>
+        <w:t xml:space="preserve">becomes a complexity in its own </w:t>
+      </w:r>
+      <w:r>
+        <w:t>right. If the in-memory objects know about the relational database structure, chang</w:t>
+      </w:r>
+      <w:r>
+        <w:t xml:space="preserve">es in one tend to ripple to the </w:t>
+      </w:r>
+      <w:r>
+        <w:t>other.</w:t>
+      </w:r>
+    </w:p>
+    <w:p>
+      <w:pPr>
+        <w:pStyle w:val="NoSpacing"/>
+      </w:pPr>
+      <w:r>
+        <w:t>The Data Mapper is a layer of software that separates the in-memory</w:t>
+      </w:r>
+      <w:r>
+        <w:t xml:space="preserve"> objects from the database. Its </w:t>
+      </w:r>
+      <w:r>
+        <w:t>responsibility is to transfer data between the two and also to isolate them fr</w:t>
+      </w:r>
+      <w:r>
+        <w:t xml:space="preserve">om each other. With Data Mapper </w:t>
+      </w:r>
+      <w:r>
+        <w:t xml:space="preserve">the in-memory objects needn't know even that there's a database present; they need no SQL interface </w:t>
+      </w:r>
+      <w:r>
+        <w:t xml:space="preserve">code, and </w:t>
+      </w:r>
+      <w:r>
+        <w:t xml:space="preserve">certainly no knowledge of the database schema. </w:t>
+      </w:r>
+    </w:p>
+    <w:p>
+      <w:pPr>
+        <w:pStyle w:val="NoSpacing"/>
+      </w:pPr>
+    </w:p>
+    <w:p>
+      <w:pPr>
+        <w:pStyle w:val="NoSpacing"/>
+      </w:pPr>
+      <w:r>
+        <w:t xml:space="preserve">Data Mapper fits nicely with a Domain Model </w:t>
+      </w:r>
+      <w:r>
+        <w:t>from the database complet</w:t>
+      </w:r>
+      <w:r>
+        <w:t xml:space="preserve">ely as it is </w:t>
+      </w:r>
+      <w:r>
+        <w:t>responsible for the mapping between domain objects and da</w:t>
+      </w:r>
+      <w:r>
+        <w:t xml:space="preserve">tabase tables. The Data Mapper </w:t>
+      </w:r>
+      <w:r>
+        <w:t>handles all of the loading and storing between th</w:t>
+      </w:r>
+      <w:r>
+        <w:t xml:space="preserve">e database and the Domain Model </w:t>
+      </w:r>
+      <w:r>
+        <w:t>and allows both to vary independently. It's the most complicated of the database mapping archit</w:t>
+      </w:r>
+      <w:r>
+        <w:t xml:space="preserve">ectures, </w:t>
+      </w:r>
+      <w:r>
+        <w:t>but its benefit is complete isolation of the two layers.</w:t>
+      </w:r>
+    </w:p>
+    <w:p>
+      <w:pPr>
+        <w:pStyle w:val="NoSpacing"/>
+      </w:pPr>
+    </w:p>
+    <w:p>
+      <w:pPr>
+        <w:pStyle w:val="Heading3"/>
+      </w:pPr>
+      <w:r>
+        <w:lastRenderedPageBreak/>
+        <w:t>Repository</w:t>
+      </w:r>
+    </w:p>
+    <w:p>
+      <w:r>
+        <w:t>A Repository m</w:t>
+      </w:r>
+      <w:r>
+        <w:t xml:space="preserve">ediates between the domain and data mapping layers using </w:t>
+      </w:r>
+      <w:r>
+        <w:t xml:space="preserve">a collection-like interface for </w:t>
+      </w:r>
+      <w:r>
+        <w:t>accessing domain objects.</w:t>
+      </w:r>
+    </w:p>
+    <w:p>
+      <w:r>
+        <w:t>A system with a complex domain model often benefits from a layer, such as the one pr</w:t>
+      </w:r>
+      <w:r>
+        <w:t>ovided by Data Mapper</w:t>
+      </w:r>
+      <w:r>
+        <w:t xml:space="preserve">, that isolates domain objects from details of the database access </w:t>
+      </w:r>
+      <w:r>
+        <w:t xml:space="preserve">code. In such systems it can be </w:t>
+      </w:r>
+      <w:r>
+        <w:t>worthwhile to build another layer of abstraction over the mapping layer w</w:t>
+      </w:r>
+      <w:r>
+        <w:t xml:space="preserve">here query construction code is </w:t>
+      </w:r>
+      <w:r>
+        <w:t>concentrated. This becomes more important when there are a large nu</w:t>
+      </w:r>
+      <w:r>
+        <w:t xml:space="preserve">mber of domain classes or heavy </w:t>
+      </w:r>
+      <w:r>
+        <w:t>querying. In these cases particularly, adding this layer helps minimize duplicate query logic.</w:t>
+      </w:r>
+    </w:p>
+    <w:p>
+      <w:r>
+        <w:t>A Repository mediates between the domain and data mapping layers, acting like an in-mem</w:t>
+      </w:r>
+      <w:r>
+        <w:t xml:space="preserve">ory domain object </w:t>
+      </w:r>
+      <w:r>
+        <w:t>collection. Client objects construct query specifications declaratively an</w:t>
+      </w:r>
+      <w:r>
+        <w:t xml:space="preserve">d submit them to Repository for </w:t>
+      </w:r>
+      <w:r>
+        <w:t>satisfaction. Objects can be added to and removed from the Repository, as th</w:t>
+      </w:r>
+      <w:r>
+        <w:t xml:space="preserve">ey can from a simple collection </w:t>
+      </w:r>
+      <w:r>
+        <w:t>of objects, and the mapping code encapsulated by the Repository will carry</w:t>
+      </w:r>
+      <w:r>
+        <w:t xml:space="preserve"> out the appropriate operations </w:t>
+      </w:r>
+      <w:r>
+        <w:t>behind the scenes. Conceptually, a Repository encapsulates the set of objects pe</w:t>
+      </w:r>
+      <w:r>
+        <w:t xml:space="preserve">rsisted in a data store and the </w:t>
+      </w:r>
+      <w:r>
+        <w:t>operations performed over them, providing a more object-oriented view of th</w:t>
+      </w:r>
+      <w:r>
+        <w:t xml:space="preserve">e persistence layer. Repository </w:t>
+      </w:r>
+      <w:r>
+        <w:t>also supports the objective of achieving a clean separation and one-way de</w:t>
+      </w:r>
+      <w:r>
+        <w:t xml:space="preserve">pendency between the domain and </w:t>
+      </w:r>
+      <w:r>
+        <w:t>data mapping layers.</w:t>
+      </w:r>
+    </w:p>
+    <w:p>
+      <w:pPr>
+        <w:pStyle w:val="Heading3"/>
+      </w:pPr>
+      <w:r>
+        <w:t>Query Object</w:t>
+      </w:r>
+    </w:p>
+    <w:p>
+      <w:r>
+        <w:t>SQL can be an involved la</w:t>
+      </w:r>
+      <w:bookmarkStart w:id="13" w:name="_GoBack"/>
+      <w:bookmarkEnd w:id="13"/>
+      <w:r>
+        <w:t>nguage, and many developers aren't particularly familiar wit</w:t>
+      </w:r>
+      <w:r>
+        <w:t xml:space="preserve">h it. Furthermore, you </w:t>
+      </w:r>
+      <w:r>
+        <w:t>need to know what the database schema looks like to form queries. You can avo</w:t>
+      </w:r>
+      <w:r>
+        <w:t xml:space="preserve">id this by creating specialized </w:t>
+      </w:r>
+      <w:r>
+        <w:t>finder methods that hide the SQL inside parameterized methods, but that makes i</w:t>
+      </w:r>
+      <w:r>
+        <w:t xml:space="preserve">t difficult to form more ad hoc </w:t>
+      </w:r>
+      <w:r>
+        <w:t>queries</w:t>
+      </w:r>
+      <w:r>
+        <w:t>.</w:t>
+      </w:r>
+    </w:p>
+    <w:p>
+      <w:r>
+        <w:t>A particularly sophisticated use of Query Object is to eliminate redundant que</w:t>
+      </w:r>
+      <w:r>
+        <w:t xml:space="preserve">ries against a database. If you </w:t>
+      </w:r>
+      <w:r>
+        <w:t>see that you've run the same query earlier in a session, you can use it to select objects from the</w:t>
+      </w:r>
+      <w:r>
+        <w:t xml:space="preserve"> cache </w:t>
+      </w:r>
+      <w:r>
+        <w:t xml:space="preserve">and avoid a trip to the database. </w:t>
+      </w:r>
+    </w:p>
+    <w:p>
+      <w:pPr>
+        <w:pStyle w:val="Heading3"/>
+      </w:pPr>
+      <w:r>
+        <w:t>Object Relational Mapper</w:t>
+      </w:r>
+    </w:p>
+    <w:p>
+      <w:pPr>
+        <w:pStyle w:val="NoSpacing"/>
+      </w:pPr>
+      <w:r>
+        <w:t>It is however worth</w:t>
+      </w:r>
+      <w:r>
+        <w:t xml:space="preserve"> consider</w:t>
+      </w:r>
+      <w:r>
+        <w:t>ing the use of</w:t>
+      </w:r>
+      <w:r>
+        <w:t xml:space="preserve"> </w:t>
+      </w:r>
+      <w:r>
+        <w:t>an ORM tool if you have a Domain Model</w:t>
+      </w:r>
+      <w:r>
+        <w:t>. While the patterns in this book will tell you a lot a</w:t>
+      </w:r>
+      <w:r>
+        <w:t>bout how to build a Data Mapper</w:t>
+      </w:r>
+      <w:r>
+        <w:t xml:space="preserve">, it's still a complicated </w:t>
+      </w:r>
+      <w:r>
+        <w:t>endeavour. C</w:t>
+      </w:r>
+      <w:r>
+        <w:t xml:space="preserve">ommercial </w:t>
+      </w:r>
+      <w:r>
+        <w:t>ORM</w:t>
+      </w:r>
+      <w:r>
+        <w:t xml:space="preserve"> tools are much more sophisticated than anything</w:t>
+      </w:r>
+      <w:r>
+        <w:t xml:space="preserve"> that can reasonably be done by </w:t>
+      </w:r>
+      <w:r>
+        <w:t>hand</w:t>
+      </w:r>
+      <w:r>
+        <w:t>. Good ORM</w:t>
+      </w:r>
+      <w:r>
+        <w:t xml:space="preserve"> to</w:t>
+      </w:r>
+      <w:r>
+        <w:t xml:space="preserve">ols give you a </w:t>
+      </w:r>
+      <w:r>
+        <w:t>lot of options in mapping to a database, and these patterns will help you under</w:t>
+      </w:r>
+      <w:r>
+        <w:t xml:space="preserve">stand when to use the different </w:t>
+      </w:r>
+      <w:r>
+        <w:t>choices.</w:t>
+      </w:r>
+    </w:p>
+    <w:p>
+      <w:pPr>
+        <w:pStyle w:val="NoSpacing"/>
+      </w:pPr>
+    </w:p>
+    <w:p>
+      <w:pPr>
+        <w:pStyle w:val="NoSpacing"/>
+      </w:pPr>
+      <w:r>
+        <w:t>Don't assume that a tool makes all the effort go away. It makes a big d</w:t>
+      </w:r>
+      <w:r>
+        <w:t xml:space="preserve">ent, but you'll still find that </w:t>
+      </w:r>
+      <w:r>
+        <w:t xml:space="preserve">using and tuning an </w:t>
+      </w:r>
+      <w:r>
+        <w:t>ORM</w:t>
+      </w:r>
+      <w:r>
+        <w:t xml:space="preserve"> takes a small but significant chunk of work.</w:t>
+      </w:r>
+    </w:p>
+    <w:p>
+      <w:pPr>
+        <w:pStyle w:val="Heading2"/>
+      </w:pPr>
+      <w:r>
+        <w:t>The Behavioural Problem</w:t>
+      </w:r>
+    </w:p>
+    <w:p>
+      <w:pPr>
+        <w:pStyle w:val="Quote"/>
+      </w:pPr>
+      <w:r>
+        <w:t>Training note: This section is provided as way of familiarising yourself with these concepts. Modern ORM tools such as Entity Framework take care of all the concerns mentioned below for you in a relatively transparent manner,</w:t>
+      </w:r>
+    </w:p>
+    <w:p>
+      <w:pPr>
+        <w:pStyle w:val="Quote"/>
+        <w:rPr>
+          <w:i w:val="0"/>
+        </w:rPr>
+      </w:pPr>
+      <w:r>
+        <w:rPr>
+          <w:i w:val="0"/>
+        </w:rPr>
+        <w:t>When people talk about O/R mapping, they usually focus on the structural aspects</w:t>
+      </w:r>
+      <w:r>
+        <w:rPr>
+          <w:rFonts w:ascii="Calibri" w:hAnsi="Calibri" w:cs="Calibri"/>
+          <w:i w:val="0"/>
+        </w:rPr>
+        <w:t xml:space="preserve">; </w:t>
+      </w:r>
+      <w:r>
+        <w:rPr>
+          <w:i w:val="0"/>
+        </w:rPr>
+        <w:t xml:space="preserve">how you relate tables to </w:t>
+      </w:r>
+      <w:r>
+        <w:rPr>
+          <w:i w:val="0"/>
+        </w:rPr>
+        <w:t>objects. However, I've found that the hardest part of the exercise is its archit</w:t>
+      </w:r>
+      <w:r>
+        <w:rPr>
+          <w:i w:val="0"/>
+        </w:rPr>
+        <w:t xml:space="preserve">ectural and behavioural aspects. </w:t>
+      </w:r>
+    </w:p>
+    <w:p>
+      <w:r>
+        <w:lastRenderedPageBreak/>
+        <w:t xml:space="preserve">That </w:t>
+      </w:r>
+      <w:r>
+        <w:t>behavioural</w:t>
+      </w:r>
+      <w:r>
+        <w:t xml:space="preserve"> problem is how to get the various objects to load and save themselves to the databa</w:t>
+      </w:r>
+      <w:r>
+        <w:t xml:space="preserve">se. </w:t>
+      </w:r>
+      <w:r>
+        <w:t xml:space="preserve">If you load a bunch of objects into memory and modify them, you have to </w:t>
+      </w:r>
+      <w:r>
+        <w:t xml:space="preserve">keep track of which ones you've </w:t>
+      </w:r>
+      <w:r>
+        <w:t>modified and make sure to write all of them back out to the database. If you only</w:t>
+      </w:r>
+      <w:r>
+        <w:t xml:space="preserve"> load a couple of records, this </w:t>
+      </w:r>
+      <w:r>
+        <w:t>is easy. As you load more and more objects it gets to be more of an exercise, particularly when yo</w:t>
+      </w:r>
+      <w:r>
+        <w:t xml:space="preserve">u create </w:t>
+      </w:r>
+      <w:r>
+        <w:t>some rows and modify others since you'll need the keys from the created</w:t>
+      </w:r>
+      <w:r>
+        <w:t xml:space="preserve"> rows before you can modify the </w:t>
+      </w:r>
+      <w:r>
+        <w:t xml:space="preserve">rows that refer to them. </w:t>
+      </w:r>
+    </w:p>
+    <w:p>
+      <w:r>
+        <w:t>As you read objects and modify them, you have to ensure that the database s</w:t>
+      </w:r>
+      <w:r>
+        <w:t xml:space="preserve">tate you're working with stays </w:t>
+      </w:r>
+      <w:r>
+        <w:t>consistent. If you read some objects, it's important to ensure that the readi</w:t>
+      </w:r>
+      <w:r>
+        <w:t xml:space="preserve">ng is isolated so that no other </w:t>
+      </w:r>
+      <w:r>
+        <w:t xml:space="preserve">process changes any of the objects you've read while you're working on </w:t>
+      </w:r>
+      <w:r>
+        <w:t xml:space="preserve">them. Otherwise, you could have </w:t>
+      </w:r>
+      <w:r>
+        <w:t>inconsistent and invalid data in your objects. This is the issue of concurrency,</w:t>
+      </w:r>
+      <w:r>
+        <w:t xml:space="preserve"> which is a very tricky problem to solve.</w:t>
+      </w:r>
+    </w:p>
+    <w:p>
+      <w:r>
+        <w:t>A pattern that's essential to solving both of these problems is Unit of W</w:t>
+      </w:r>
+      <w:r>
+        <w:t xml:space="preserve">ork. A Unit of Work keeps </w:t>
+      </w:r>
+      <w:r>
+        <w:t xml:space="preserve">track of all objects read from the database, together with all objects modified </w:t>
+      </w:r>
+      <w:r>
+        <w:t xml:space="preserve">in any way. It also handles how </w:t>
+      </w:r>
+      <w:r>
+        <w:t>updates are made to the database. Instead of the application programmer invo</w:t>
+      </w:r>
+      <w:r>
+        <w:t xml:space="preserve">king explicit save methods, the </w:t>
+      </w:r>
+      <w:r>
+        <w:t xml:space="preserve">programmer tells the unit of work to commit. That unit of work then sequences </w:t>
+      </w:r>
+      <w:r>
+        <w:t xml:space="preserve">all of the appropriate behaviour </w:t>
+      </w:r>
+      <w:r>
+        <w:t xml:space="preserve">to the database, putting </w:t>
+      </w:r>
+      <w:r>
+        <w:t>the entire</w:t>
+      </w:r>
+      <w:r>
+        <w:t xml:space="preserve"> complex commit processing in one place. Uni</w:t>
+      </w:r>
+      <w:r>
+        <w:t xml:space="preserve">t of Work is an essential </w:t>
+      </w:r>
+      <w:r>
+        <w:t xml:space="preserve">pattern whenever the </w:t>
+      </w:r>
+      <w:r>
+        <w:t>behavioural</w:t>
+      </w:r>
+      <w:r>
+        <w:t xml:space="preserve"> interactions with the database become awkward.</w:t>
+      </w:r>
+    </w:p>
+    <w:p>
+      <w:r>
+        <w:t xml:space="preserve">As you load objects, you have to be wary about loading the same one twice. </w:t>
+      </w:r>
+      <w:r>
+        <w:t xml:space="preserve">If you do that, you'll have two </w:t>
+      </w:r>
+      <w:r>
+        <w:t>in-memory objects that correspond to a single database row. Update them</w:t>
+      </w:r>
+      <w:r>
+        <w:t xml:space="preserve"> both, and everything gets very </w:t>
+      </w:r>
+      <w:r>
+        <w:t>confusing. To deal with this you need to keep a record of every row you read. Each</w:t>
+      </w:r>
+      <w:r>
+        <w:t xml:space="preserve"> </w:t>
+      </w:r>
+      <w:r>
+        <w:t>time you need read in some data</w:t>
+      </w:r>
+      <w:r>
+        <w:t xml:space="preserve"> you </w:t>
+      </w:r>
+      <w:r>
+        <w:t>have check the existing data</w:t>
+      </w:r>
+      <w:r>
+        <w:t xml:space="preserve"> to make sure </w:t>
+      </w:r>
+      <w:r>
+        <w:t xml:space="preserve">that you don't already have it. </w:t>
+      </w:r>
+      <w:r>
+        <w:t>If the data is already loaded, you can return a second reference to it. That w</w:t>
+      </w:r>
+      <w:r>
+        <w:t xml:space="preserve">ay any updates will be properly </w:t>
+      </w:r>
+      <w:r>
+        <w:t>coordinated</w:t>
+      </w:r>
+      <w:r>
+        <w:t xml:space="preserve">. </w:t>
+      </w:r>
+    </w:p>
+    <w:p>
+      <w:r>
+        <w:t>If y</w:t>
+      </w:r>
+      <w:r>
+        <w:t>ou're using a Domain Model</w:t>
+      </w:r>
+      <w:r>
+        <w:t>, you'll usually arrange things so that lin</w:t>
+      </w:r>
+      <w:r>
+        <w:t xml:space="preserve">ked objects are loaded together </w:t>
+      </w:r>
+      <w:r>
+        <w:t>in such a way that a read for an order object loads its associated customer obj</w:t>
+      </w:r>
+      <w:r>
+        <w:t xml:space="preserve">ect. However, with many objects </w:t>
+      </w:r>
+      <w:r>
+        <w:t>connected together any read of any object can pull an enormous object graph out of the database. To a</w:t>
+      </w:r>
+      <w:r>
+        <w:t xml:space="preserve">void </w:t>
+      </w:r>
+      <w:r>
+        <w:t>such inefficiencies you need to reduce what you bring back yet still keep the d</w:t>
+      </w:r>
+      <w:r>
+        <w:t xml:space="preserve">oor open to pull back more data </w:t>
+      </w:r>
+      <w:r>
+        <w:t>if y</w:t>
+      </w:r>
+      <w:r>
+        <w:t xml:space="preserve">ou need it later on. Lazy Loading </w:t>
+      </w:r>
+      <w:r>
+        <w:t>relies on having a placeholder for a re</w:t>
+      </w:r>
+      <w:r>
+        <w:t xml:space="preserve">ference to an object. There are </w:t>
+      </w:r>
+      <w:r>
+        <w:t>several variations on the theme, but all of them have the object reference modifi</w:t>
+      </w:r>
+      <w:r>
+        <w:t xml:space="preserve">ed so that, instead of pointing </w:t>
+      </w:r>
+      <w:r>
+        <w:t>to the real object, it marks a placeholder. Only if you try to follow the link doe</w:t>
+      </w:r>
+      <w:r>
+        <w:t xml:space="preserve">s the real object get pulled in </w:t>
+      </w:r>
+      <w:r>
+        <w:t>from the database. Using Lazy L</w:t>
+      </w:r>
+      <w:r>
+        <w:t>oad</w:t>
+      </w:r>
+      <w:r>
+        <w:t xml:space="preserve"> at suitable points, you can </w:t>
+      </w:r>
+      <w:r>
+        <w:t xml:space="preserve">bring back just enough from the </w:t>
+      </w:r>
+      <w:r>
+        <w:t>database with each call.</w:t>
+      </w:r>
+    </w:p>
     <w:sectPr>
+      <w:footerReference w:type="default" r:id="rId15"/>
       <w:pgSz w:w="11906" w:h="16838"/>
       <w:pgMar w:top="1440" w:right="1440" w:bottom="1440" w:left="1440" w:header="708" w:footer="708" w:gutter="0"/>
       <w:pgNumType w:start="0"/>
@@ -4099,6 +5015,109 @@
     </w:sectPr>
   </w:body>
 </w:document>
+</file>
+
+<file path=word/endnotes.xml><?xml version="1.0" encoding="utf-8"?>
+<w:endnotes xmlns:wpc="http://schemas.microsoft.com/office/word/2010/wordprocessingCanvas" xmlns:mc="http://schemas.openxmlformats.org/markup-compatibility/2006" xmlns:o="urn:schemas-microsoft-com:office:office" xmlns:r="http://schemas.openxmlformats.org/officeDocument/2006/relationships" xmlns:m="http://schemas.openxmlformats.org/officeDocument/2006/math" xmlns:v="urn:schemas-microsoft-com:vml" xmlns:wp14="http://schemas.microsoft.com/office/word/2010/wordprocessingDrawing" xmlns:wp="http://schemas.openxmlformats.org/drawingml/2006/wordprocessingDrawing" xmlns:w10="urn:schemas-microsoft-com:office:word" xmlns:w="http://schemas.openxmlformats.org/wordprocessingml/2006/main" xmlns:w14="http://schemas.microsoft.com/office/word/2010/wordml" xmlns:wpg="http://schemas.microsoft.com/office/word/2010/wordprocessingGroup" xmlns:wpi="http://schemas.microsoft.com/office/word/2010/wordprocessingInk" xmlns:wne="http://schemas.microsoft.com/office/word/2006/wordml" xmlns:wps="http://schemas.microsoft.com/office/word/2010/wordprocessingShape" mc:Ignorable="w14 wp14">
+  <w:endnote w:type="separator" w:id="-1">
+    <w:p>
+      <w:pPr>
+        <w:spacing w:after="0" w:line="240" w:lineRule="auto"/>
+      </w:pPr>
+      <w:r>
+        <w:separator/>
+      </w:r>
+    </w:p>
+  </w:endnote>
+  <w:endnote w:type="continuationSeparator" w:id="0">
+    <w:p>
+      <w:pPr>
+        <w:spacing w:after="0" w:line="240" w:lineRule="auto"/>
+      </w:pPr>
+      <w:r>
+        <w:continuationSeparator/>
+      </w:r>
+    </w:p>
+  </w:endnote>
+</w:endnotes>
+</file>
+
+<file path=word/footer1.xml><?xml version="1.0" encoding="utf-8"?>
+<w:ftr xmlns:wpc="http://schemas.microsoft.com/office/word/2010/wordprocessingCanvas" xmlns:mc="http://schemas.openxmlformats.org/markup-compatibility/2006" xmlns:o="urn:schemas-microsoft-com:office:office" xmlns:r="http://schemas.openxmlformats.org/officeDocument/2006/relationships" xmlns:m="http://schemas.openxmlformats.org/officeDocument/2006/math" xmlns:v="urn:schemas-microsoft-com:vml" xmlns:wp14="http://schemas.microsoft.com/office/word/2010/wordprocessingDrawing" xmlns:wp="http://schemas.openxmlformats.org/drawingml/2006/wordprocessingDrawing" xmlns:w10="urn:schemas-microsoft-com:office:word" xmlns:w="http://schemas.openxmlformats.org/wordprocessingml/2006/main" xmlns:w14="http://schemas.microsoft.com/office/word/2010/wordml" xmlns:wpg="http://schemas.microsoft.com/office/word/2010/wordprocessingGroup" xmlns:wpi="http://schemas.microsoft.com/office/word/2010/wordprocessingInk" xmlns:wne="http://schemas.microsoft.com/office/word/2006/wordml" xmlns:wps="http://schemas.microsoft.com/office/word/2010/wordprocessingShape" mc:Ignorable="w14 wp14">
+  <w:sdt>
+    <w:sdtPr>
+      <w:id w:val="795951897"/>
+      <w:docPartObj>
+        <w:docPartGallery w:val="Page Numbers (Bottom of Page)"/>
+        <w:docPartUnique/>
+      </w:docPartObj>
+    </w:sdtPr>
+    <w:sdtEndPr>
+      <w:rPr>
+        <w:noProof/>
+      </w:rPr>
+    </w:sdtEndPr>
+    <w:sdtContent>
+      <w:p>
+        <w:pPr>
+          <w:pStyle w:val="Footer"/>
+          <w:jc w:val="center"/>
+        </w:pPr>
+        <w:r>
+          <w:fldChar w:fldCharType="begin"/>
+        </w:r>
+        <w:r>
+          <w:instrText xml:space="preserve"> PAGE   \* MERGEFORMAT </w:instrText>
+        </w:r>
+        <w:r>
+          <w:fldChar w:fldCharType="separate"/>
+        </w:r>
+        <w:r>
+          <w:rPr>
+            <w:noProof/>
+          </w:rPr>
+          <w:t>19</w:t>
+        </w:r>
+        <w:r>
+          <w:rPr>
+            <w:noProof/>
+          </w:rPr>
+          <w:fldChar w:fldCharType="end"/>
+        </w:r>
+      </w:p>
+    </w:sdtContent>
+  </w:sdt>
+  <w:p>
+    <w:pPr>
+      <w:pStyle w:val="Footer"/>
+    </w:pPr>
+  </w:p>
+</w:ftr>
+</file>
+
+<file path=word/footnotes.xml><?xml version="1.0" encoding="utf-8"?>
+<w:footnotes xmlns:wpc="http://schemas.microsoft.com/office/word/2010/wordprocessingCanvas" xmlns:mc="http://schemas.openxmlformats.org/markup-compatibility/2006" xmlns:o="urn:schemas-microsoft-com:office:office" xmlns:r="http://schemas.openxmlformats.org/officeDocument/2006/relationships" xmlns:m="http://schemas.openxmlformats.org/officeDocument/2006/math" xmlns:v="urn:schemas-microsoft-com:vml" xmlns:wp14="http://schemas.microsoft.com/office/word/2010/wordprocessingDrawing" xmlns:wp="http://schemas.openxmlformats.org/drawingml/2006/wordprocessingDrawing" xmlns:w10="urn:schemas-microsoft-com:office:word" xmlns:w="http://schemas.openxmlformats.org/wordprocessingml/2006/main" xmlns:w14="http://schemas.microsoft.com/office/word/2010/wordml" xmlns:wpg="http://schemas.microsoft.com/office/word/2010/wordprocessingGroup" xmlns:wpi="http://schemas.microsoft.com/office/word/2010/wordprocessingInk" xmlns:wne="http://schemas.microsoft.com/office/word/2006/wordml" xmlns:wps="http://schemas.microsoft.com/office/word/2010/wordprocessingShape" mc:Ignorable="w14 wp14">
+  <w:footnote w:type="separator" w:id="-1">
+    <w:p>
+      <w:pPr>
+        <w:spacing w:after="0" w:line="240" w:lineRule="auto"/>
+      </w:pPr>
+      <w:r>
+        <w:separator/>
+      </w:r>
+    </w:p>
+  </w:footnote>
+  <w:footnote w:type="continuationSeparator" w:id="0">
+    <w:p>
+      <w:pPr>
+        <w:spacing w:after="0" w:line="240" w:lineRule="auto"/>
+      </w:pPr>
+      <w:r>
+        <w:continuationSeparator/>
+      </w:r>
+    </w:p>
+  </w:footnote>
+</w:footnotes>
 </file>
 
 <file path=word/numbering.xml><?xml version="1.0" encoding="utf-8"?>
@@ -4667,7 +5686,6 @@
     <w:next w:val="Normal"/>
     <w:link w:val="Heading3Char"/>
     <w:uiPriority w:val="9"/>
-    <w:semiHidden/>
     <w:unhideWhenUsed/>
     <w:qFormat/>
     <w:rsid w:val="0076383B"/>
@@ -4958,7 +5976,6 @@
     <w:basedOn w:val="DefaultParagraphFont"/>
     <w:link w:val="Heading3"/>
     <w:uiPriority w:val="9"/>
-    <w:semiHidden/>
     <w:rsid w:val="0076383B"/>
     <w:rPr>
       <w:rFonts w:asciiTheme="majorHAnsi" w:eastAsiaTheme="majorEastAsia" w:hAnsiTheme="majorHAnsi" w:cstheme="majorBidi"/>
@@ -4984,6 +6001,76 @@
       <w:color w:val="4F81BD" w:themeColor="accent1"/>
       <w:sz w:val="18"/>
       <w:szCs w:val="18"/>
+    </w:rPr>
+  </w:style>
+  <w:style w:type="paragraph" w:styleId="Header">
+    <w:name w:val="header"/>
+    <w:basedOn w:val="Normal"/>
+    <w:link w:val="HeaderChar"/>
+    <w:uiPriority w:val="99"/>
+    <w:unhideWhenUsed/>
+    <w:rsid w:val="00EA2681"/>
+    <w:pPr>
+      <w:tabs>
+        <w:tab w:val="center" w:pos="4513"/>
+        <w:tab w:val="right" w:pos="9026"/>
+      </w:tabs>
+      <w:spacing w:after="0" w:line="240" w:lineRule="auto"/>
+    </w:pPr>
+  </w:style>
+  <w:style w:type="character" w:customStyle="1" w:styleId="HeaderChar">
+    <w:name w:val="Header Char"/>
+    <w:basedOn w:val="DefaultParagraphFont"/>
+    <w:link w:val="Header"/>
+    <w:uiPriority w:val="99"/>
+    <w:rsid w:val="00EA2681"/>
+  </w:style>
+  <w:style w:type="paragraph" w:styleId="Footer">
+    <w:name w:val="footer"/>
+    <w:basedOn w:val="Normal"/>
+    <w:link w:val="FooterChar"/>
+    <w:uiPriority w:val="99"/>
+    <w:unhideWhenUsed/>
+    <w:rsid w:val="00EA2681"/>
+    <w:pPr>
+      <w:tabs>
+        <w:tab w:val="center" w:pos="4513"/>
+        <w:tab w:val="right" w:pos="9026"/>
+      </w:tabs>
+      <w:spacing w:after="0" w:line="240" w:lineRule="auto"/>
+    </w:pPr>
+  </w:style>
+  <w:style w:type="character" w:customStyle="1" w:styleId="FooterChar">
+    <w:name w:val="Footer Char"/>
+    <w:basedOn w:val="DefaultParagraphFont"/>
+    <w:link w:val="Footer"/>
+    <w:uiPriority w:val="99"/>
+    <w:rsid w:val="00EA2681"/>
+  </w:style>
+  <w:style w:type="paragraph" w:styleId="Quote">
+    <w:name w:val="Quote"/>
+    <w:basedOn w:val="Normal"/>
+    <w:next w:val="Normal"/>
+    <w:link w:val="QuoteChar"/>
+    <w:uiPriority w:val="29"/>
+    <w:qFormat/>
+    <w:rsid w:val="000B02EA"/>
+    <w:rPr>
+      <w:i/>
+      <w:iCs/>
+      <w:color w:val="000000" w:themeColor="text1"/>
+    </w:rPr>
+  </w:style>
+  <w:style w:type="character" w:customStyle="1" w:styleId="QuoteChar">
+    <w:name w:val="Quote Char"/>
+    <w:basedOn w:val="DefaultParagraphFont"/>
+    <w:link w:val="Quote"/>
+    <w:uiPriority w:val="29"/>
+    <w:rsid w:val="000B02EA"/>
+    <w:rPr>
+      <w:i/>
+      <w:iCs/>
+      <w:color w:val="000000" w:themeColor="text1"/>
     </w:rPr>
   </w:style>
 </w:styles>
@@ -5202,7 +6289,6 @@
     <w:next w:val="Normal"/>
     <w:link w:val="Heading3Char"/>
     <w:uiPriority w:val="9"/>
-    <w:semiHidden/>
     <w:unhideWhenUsed/>
     <w:qFormat/>
     <w:rsid w:val="0076383B"/>
@@ -5493,7 +6579,6 @@
     <w:basedOn w:val="DefaultParagraphFont"/>
     <w:link w:val="Heading3"/>
     <w:uiPriority w:val="9"/>
-    <w:semiHidden/>
     <w:rsid w:val="0076383B"/>
     <w:rPr>
       <w:rFonts w:asciiTheme="majorHAnsi" w:eastAsiaTheme="majorEastAsia" w:hAnsiTheme="majorHAnsi" w:cstheme="majorBidi"/>
@@ -5519,6 +6604,76 @@
       <w:color w:val="4F81BD" w:themeColor="accent1"/>
       <w:sz w:val="18"/>
       <w:szCs w:val="18"/>
+    </w:rPr>
+  </w:style>
+  <w:style w:type="paragraph" w:styleId="Header">
+    <w:name w:val="header"/>
+    <w:basedOn w:val="Normal"/>
+    <w:link w:val="HeaderChar"/>
+    <w:uiPriority w:val="99"/>
+    <w:unhideWhenUsed/>
+    <w:rsid w:val="00EA2681"/>
+    <w:pPr>
+      <w:tabs>
+        <w:tab w:val="center" w:pos="4513"/>
+        <w:tab w:val="right" w:pos="9026"/>
+      </w:tabs>
+      <w:spacing w:after="0" w:line="240" w:lineRule="auto"/>
+    </w:pPr>
+  </w:style>
+  <w:style w:type="character" w:customStyle="1" w:styleId="HeaderChar">
+    <w:name w:val="Header Char"/>
+    <w:basedOn w:val="DefaultParagraphFont"/>
+    <w:link w:val="Header"/>
+    <w:uiPriority w:val="99"/>
+    <w:rsid w:val="00EA2681"/>
+  </w:style>
+  <w:style w:type="paragraph" w:styleId="Footer">
+    <w:name w:val="footer"/>
+    <w:basedOn w:val="Normal"/>
+    <w:link w:val="FooterChar"/>
+    <w:uiPriority w:val="99"/>
+    <w:unhideWhenUsed/>
+    <w:rsid w:val="00EA2681"/>
+    <w:pPr>
+      <w:tabs>
+        <w:tab w:val="center" w:pos="4513"/>
+        <w:tab w:val="right" w:pos="9026"/>
+      </w:tabs>
+      <w:spacing w:after="0" w:line="240" w:lineRule="auto"/>
+    </w:pPr>
+  </w:style>
+  <w:style w:type="character" w:customStyle="1" w:styleId="FooterChar">
+    <w:name w:val="Footer Char"/>
+    <w:basedOn w:val="DefaultParagraphFont"/>
+    <w:link w:val="Footer"/>
+    <w:uiPriority w:val="99"/>
+    <w:rsid w:val="00EA2681"/>
+  </w:style>
+  <w:style w:type="paragraph" w:styleId="Quote">
+    <w:name w:val="Quote"/>
+    <w:basedOn w:val="Normal"/>
+    <w:next w:val="Normal"/>
+    <w:link w:val="QuoteChar"/>
+    <w:uiPriority w:val="29"/>
+    <w:qFormat/>
+    <w:rsid w:val="000B02EA"/>
+    <w:rPr>
+      <w:i/>
+      <w:iCs/>
+      <w:color w:val="000000" w:themeColor="text1"/>
+    </w:rPr>
+  </w:style>
+  <w:style w:type="character" w:customStyle="1" w:styleId="QuoteChar">
+    <w:name w:val="Quote Char"/>
+    <w:basedOn w:val="DefaultParagraphFont"/>
+    <w:link w:val="Quote"/>
+    <w:uiPriority w:val="29"/>
+    <w:rsid w:val="000B02EA"/>
+    <w:rPr>
+      <w:i/>
+      <w:iCs/>
+      <w:color w:val="000000" w:themeColor="text1"/>
     </w:rPr>
   </w:style>
 </w:styles>
@@ -5833,7 +6988,7 @@
 </file>
 
 <file path=customXml/itemProps2.xml><?xml version="1.0" encoding="utf-8"?>
-<ds:datastoreItem xmlns:ds="http://schemas.openxmlformats.org/officeDocument/2006/customXml" ds:itemID="{746898EA-CB71-43B2-BBEF-6E76B2345DE9}">
+<ds:datastoreItem xmlns:ds="http://schemas.openxmlformats.org/officeDocument/2006/customXml" ds:itemID="{A85BE4ED-D5F5-46D1-A042-8119B99263C4}">
   <ds:schemaRefs>
     <ds:schemaRef ds:uri="http://schemas.openxmlformats.org/officeDocument/2006/bibliography"/>
   </ds:schemaRefs>

</xml_diff>

<commit_message>
Some updates and bug fixes to Infrastructure code
</commit_message>
<xml_diff>
--- a/Module 1/Module 1.docx
+++ b/Module 1/Module 1.docx
@@ -2150,15 +2150,7 @@
         <w:t xml:space="preserve"> is how much stuff you can do in a given amount of time. For enterprise ap</w:t>
       </w:r>
       <w:r>
-        <w:t>plications a typical measure is transactions per second (</w:t>
-      </w:r>
-      <w:proofErr w:type="spellStart"/>
-      <w:r>
-        <w:t>tps</w:t>
-      </w:r>
-      <w:proofErr w:type="spellEnd"/>
-      <w:r>
-        <w:t>).</w:t>
+        <w:t>plications a typical measure is transactions per second (tps).</w:t>
       </w:r>
     </w:p>
     <w:p>
@@ -2198,29 +2190,13 @@
         <w:t>Efficiency</w:t>
       </w:r>
       <w:r>
-        <w:t xml:space="preserve"> is performance divided by resources. A system that gets 30 </w:t>
-      </w:r>
-      <w:proofErr w:type="spellStart"/>
-      <w:r>
-        <w:t>tps</w:t>
-      </w:r>
-      <w:proofErr w:type="spellEnd"/>
-      <w:r>
-        <w:t xml:space="preserve"> on </w:t>
+        <w:t xml:space="preserve"> is performance divided by resources. A system that gets 30 tps on </w:t>
       </w:r>
       <w:r>
         <w:t xml:space="preserve">two CPUs is more efficient than </w:t>
       </w:r>
       <w:r>
-        <w:t xml:space="preserve">a system that gets 40 </w:t>
-      </w:r>
-      <w:proofErr w:type="spellStart"/>
-      <w:r>
-        <w:t>tps</w:t>
-      </w:r>
-      <w:proofErr w:type="spellEnd"/>
-      <w:r>
-        <w:t xml:space="preserve"> on four identical CPUs.</w:t>
+        <w:t>a system that gets 40 tps on four identical CPUs.</w:t>
       </w:r>
     </w:p>
     <w:p>
@@ -2494,15 +2470,7 @@
     </w:p>
     <w:p>
       <w:r>
-        <w:t xml:space="preserve">Common client tools were VB, </w:t>
-      </w:r>
-      <w:proofErr w:type="spellStart"/>
-      <w:r>
-        <w:t>Powerbuilder</w:t>
-      </w:r>
-      <w:proofErr w:type="spellEnd"/>
-      <w:r>
-        <w:t xml:space="preserve">, and Delphi. These made it particularly easy to build data-intensive applications, as they had UI widgets that were aware of SQL. Thus you could build a screen by dragging controls onto a design area and then using property sheets to connect the controls to the database. (MVC provides this functionality through its ‘scaffolding’ tooling) </w:t>
+        <w:t xml:space="preserve">Common client tools were VB, Powerbuilder, and Delphi. These made it particularly easy to build data-intensive applications, as they had UI widgets that were aware of SQL. Thus you could build a screen by dragging controls onto a design area and then using property sheets to connect the controls to the database. (MVC provides this functionality through its ‘scaffolding’ tooling) </w:t>
       </w:r>
     </w:p>
     <w:p>
@@ -2598,11 +2566,9 @@
       <w:r>
         <w:t xml:space="preserve"> was gaining </w:t>
       </w:r>
-      <w:proofErr w:type="gramStart"/>
       <w:r>
         <w:t>popularity,</w:t>
       </w:r>
-      <w:proofErr w:type="gramEnd"/>
       <w:r>
         <w:t xml:space="preserve"> the object-orient</w:t>
       </w:r>
@@ -2792,15 +2758,7 @@
     </w:p>
     <w:p>
       <w:r>
-        <w:t xml:space="preserve">For this book I'm centring my discussion around </w:t>
-      </w:r>
-      <w:proofErr w:type="gramStart"/>
-      <w:r>
-        <w:t>an architecture</w:t>
-      </w:r>
-      <w:proofErr w:type="gramEnd"/>
-      <w:r>
-        <w:t xml:space="preserve"> of three primary layers: presentation, domain, and data source. </w:t>
+        <w:t xml:space="preserve">For this book I'm centring my discussion around an architecture of three primary layers: presentation, domain, and data source. </w:t>
       </w:r>
     </w:p>
     <w:p>
@@ -3554,27 +3512,14 @@
       <w:r>
         <w:t xml:space="preserve">Figure </w:t>
       </w:r>
-      <w:r>
-        <w:fldChar w:fldCharType="begin"/>
-      </w:r>
-      <w:r>
-        <w:instrText xml:space="preserve"> SEQ Figure \* ARABIC </w:instrText>
-      </w:r>
-      <w:r>
-        <w:fldChar w:fldCharType="separate"/>
-      </w:r>
-      <w:r>
-        <w:rPr>
-          <w:noProof/>
-        </w:rPr>
-        <w:t>1</w:t>
-      </w:r>
-      <w:r>
-        <w:rPr>
-          <w:noProof/>
-        </w:rPr>
-        <w:fldChar w:fldCharType="end"/>
-      </w:r>
+      <w:fldSimple w:instr=" SEQ Figure \* ARABIC ">
+        <w:r>
+          <w:rPr>
+            <w:noProof/>
+          </w:rPr>
+          <w:t>1</w:t>
+        </w:r>
+      </w:fldSimple>
       <w:r>
         <w:t xml:space="preserve"> - A Transaction Scripts way of calculating revenue recognitions.</w:t>
       </w:r>
@@ -3674,15 +3619,7 @@
         <w:t>Even once you've made the shift, you still have to deal with the database mapping. The r</w:t>
       </w:r>
       <w:r>
-        <w:t xml:space="preserve">icher </w:t>
-      </w:r>
-      <w:proofErr w:type="gramStart"/>
-      <w:r>
-        <w:t>your</w:t>
-      </w:r>
-      <w:proofErr w:type="gramEnd"/>
-      <w:r>
-        <w:t xml:space="preserve"> Domain Model</w:t>
+        <w:t>icher your Domain Model</w:t>
       </w:r>
       <w:r>
         <w:t>, the more complex your mapping to a relational database</w:t>
@@ -3778,27 +3715,14 @@
       <w:r>
         <w:t xml:space="preserve">Figure </w:t>
       </w:r>
-      <w:r>
-        <w:fldChar w:fldCharType="begin"/>
-      </w:r>
-      <w:r>
-        <w:instrText xml:space="preserve"> SEQ Figure \* ARABIC </w:instrText>
-      </w:r>
-      <w:r>
-        <w:fldChar w:fldCharType="separate"/>
-      </w:r>
-      <w:r>
-        <w:rPr>
-          <w:noProof/>
-        </w:rPr>
-        <w:t>2</w:t>
-      </w:r>
-      <w:r>
-        <w:rPr>
-          <w:noProof/>
-        </w:rPr>
-        <w:fldChar w:fldCharType="end"/>
-      </w:r>
+      <w:fldSimple w:instr=" SEQ Figure \* ARABIC ">
+        <w:r>
+          <w:rPr>
+            <w:noProof/>
+          </w:rPr>
+          <w:t>2</w:t>
+        </w:r>
+      </w:fldSimple>
       <w:r>
         <w:t xml:space="preserve"> - A Domain Model's way of calculating revenue recognitions.</w:t>
       </w:r>
@@ -3961,27 +3885,14 @@
       <w:r>
         <w:t xml:space="preserve">Figure </w:t>
       </w:r>
-      <w:r>
-        <w:fldChar w:fldCharType="begin"/>
-      </w:r>
-      <w:r>
-        <w:instrText xml:space="preserve"> SEQ Figure \* ARABIC </w:instrText>
-      </w:r>
-      <w:r>
-        <w:fldChar w:fldCharType="separate"/>
-      </w:r>
-      <w:r>
-        <w:rPr>
-          <w:noProof/>
-        </w:rPr>
-        <w:t>3</w:t>
-      </w:r>
-      <w:r>
-        <w:rPr>
-          <w:noProof/>
-        </w:rPr>
-        <w:fldChar w:fldCharType="end"/>
-      </w:r>
+      <w:fldSimple w:instr=" SEQ Figure \* ARABIC ">
+        <w:r>
+          <w:rPr>
+            <w:noProof/>
+          </w:rPr>
+          <w:t>3</w:t>
+        </w:r>
+      </w:fldSimple>
       <w:r>
         <w:t>- Calculating revenue recognitions with a Table Module</w:t>
       </w:r>
@@ -3999,15 +3910,7 @@
     </w:p>
     <w:p>
       <w:r>
-        <w:t xml:space="preserve">How do you choose between the three patterns? It's not an easy choice, and it very much depends on how complex your domain logic is. Figure 2.4 is one of those non-scientific graphs that really irritate me in PowerPoint presentations because they have utterly </w:t>
-      </w:r>
-      <w:proofErr w:type="spellStart"/>
-      <w:r>
-        <w:t>unquantified</w:t>
-      </w:r>
-      <w:proofErr w:type="spellEnd"/>
-      <w:r>
-        <w:t xml:space="preserve"> axes. However, it helps to visualize my sense of how the three compare. With simple domain logic the Domain Model </w:t>
+        <w:t xml:space="preserve">How do you choose between the three patterns? It's not an easy choice, and it very much depends on how complex your domain logic is. Figure 2.4 is one of those non-scientific graphs that really irritate me in PowerPoint presentations because they have utterly unquantified axes. However, it helps to visualize my sense of how the three compare. With simple domain logic the Domain Model </w:t>
       </w:r>
       <w:r>
         <w:lastRenderedPageBreak/>
@@ -4143,19 +4046,7 @@
     </w:p>
     <w:p>
       <w:r>
-        <w:t>The role of the data source layer is to communicate with the various p</w:t>
-      </w:r>
-      <w:r>
-        <w:t xml:space="preserve">ieces of infrastructure that an </w:t>
-      </w:r>
-      <w:r>
-        <w:t>application needs to do its job. A dominant part of this problem is talkin</w:t>
-      </w:r>
-      <w:r>
-        <w:t xml:space="preserve">g to a database, which, for the </w:t>
-      </w:r>
-      <w:r>
-        <w:t xml:space="preserve">majority of systems built today, means a relational database. </w:t>
+        <w:t xml:space="preserve">The role of the data source layer is to communicate with the various pieces of infrastructure that an application needs to do its job. A dominant part of this problem is talking to a database, which, for the majority of systems built today, means a relational database. </w:t>
       </w:r>
     </w:p>
     <w:p>
@@ -4168,19 +4059,7 @@
     </w:p>
     <w:p>
       <w:r>
-        <w:t xml:space="preserve">The choice you make here is far-reaching for your design </w:t>
-      </w:r>
-      <w:r>
-        <w:t xml:space="preserve">and thus difficult to refactor, </w:t>
-      </w:r>
-      <w:r>
-        <w:t>so it's one that you should pay some attention to. It's also a choice that's stro</w:t>
-      </w:r>
-      <w:r>
-        <w:t xml:space="preserve">ngly affected by how you design </w:t>
-      </w:r>
-      <w:r>
-        <w:t>your domain logic.</w:t>
+        <w:t>The choice you make here is far-reaching for your design and thus difficult to refactor, so it's one that you should pay some attention to. It's also a choice that's strongly affected by how you design your domain logic.</w:t>
       </w:r>
     </w:p>
     <w:p>
@@ -4245,13 +4124,7 @@
         <w:pStyle w:val="NoSpacing"/>
       </w:pPr>
       <w:r>
-        <w:t>A Table Data Gateway holds all the SQL for accessing a single table or view: selects, i</w:t>
-      </w:r>
-      <w:r>
-        <w:t xml:space="preserve">nserts, updates, and </w:t>
-      </w:r>
-      <w:r>
-        <w:t>deletes. Other code calls its methods for all interaction with the database.</w:t>
+        <w:t>A Table Data Gateway holds all the SQL for accessing a single table or view: selects, inserts, updates, and deletes. Other code calls its methods for all interaction with the database.</w:t>
       </w:r>
     </w:p>
     <w:p>
@@ -4264,31 +4137,7 @@
         <w:pStyle w:val="NoSpacing"/>
       </w:pPr>
       <w:r>
-        <w:t>A Table Data Gateway has a simple interface, usually consisting of several fi</w:t>
-      </w:r>
-      <w:r>
-        <w:t xml:space="preserve">nd methods to get data from the </w:t>
-      </w:r>
-      <w:r>
-        <w:t>database and update, insert, and delete methods. Each method maps the input</w:t>
-      </w:r>
-      <w:r>
-        <w:t xml:space="preserve"> parameters into a SQL call and </w:t>
-      </w:r>
-      <w:r>
-        <w:t xml:space="preserve">executes the SQL against a database </w:t>
-      </w:r>
-      <w:r>
-        <w:t>connection. The</w:t>
-      </w:r>
-      <w:r>
-        <w:t xml:space="preserve"> Table Data Gateway is usual</w:t>
-      </w:r>
-      <w:r>
-        <w:t xml:space="preserve">ly stateless, as its role is to </w:t>
-      </w:r>
-      <w:r>
-        <w:t>push data back and forth.</w:t>
+        <w:t>A Table Data Gateway has a simple interface, usually consisting of several find methods to get data from the database and update, insert, and delete methods. Each method maps the input parameters into a SQL call and executes the SQL against a database connection. The Table Data Gateway is usually stateless, as its role is to push data back and forth.</w:t>
       </w:r>
     </w:p>
     <w:p>
@@ -4323,13 +4172,7 @@
         <w:pStyle w:val="NoSpacing"/>
       </w:pPr>
       <w:r>
-        <w:t xml:space="preserve">Table Data Gateway </w:t>
-      </w:r>
-      <w:r>
-        <w:t>fits very nicely with Table Module</w:t>
-      </w:r>
-      <w:r>
-        <w:t xml:space="preserve"> and Transaction Script.</w:t>
+        <w:t>Table Data Gateway fits very nicely with Table Module and Transaction Script.</w:t>
       </w:r>
     </w:p>
     <w:p>
@@ -4342,54 +4185,12 @@
     </w:p>
     <w:p>
       <w:r>
-        <w:t>Objects and relational databases have different mechanisms for structuring data</w:t>
-      </w:r>
-      <w:r>
-        <w:t xml:space="preserve">. Many parts of an object, such </w:t>
-      </w:r>
-      <w:r>
-        <w:t>as collections and inheritance, aren't present in relational databases. When you build an object model with a lot</w:t>
-      </w:r>
-      <w:r>
-        <w:t xml:space="preserve"> </w:t>
-      </w:r>
-      <w:r>
-        <w:t xml:space="preserve">of business logic it's valuable to use these mechanisms to better organize the </w:t>
-      </w:r>
-      <w:r>
-        <w:t xml:space="preserve">data and the behaviour that goes </w:t>
-      </w:r>
-      <w:r>
-        <w:t xml:space="preserve">with it. Doing so leads to </w:t>
-      </w:r>
-      <w:r>
-        <w:t>an</w:t>
-      </w:r>
-      <w:r>
-        <w:t xml:space="preserve"> object schema and relational schema </w:t>
-      </w:r>
-      <w:r>
-        <w:t xml:space="preserve">that </w:t>
-      </w:r>
-      <w:r>
-        <w:t>don't match up.</w:t>
-      </w:r>
-    </w:p>
-    <w:p>
-      <w:r>
-        <w:t xml:space="preserve">You still need to transfer data between the two schemas, and this data transfer </w:t>
-      </w:r>
-      <w:r>
-        <w:t xml:space="preserve">becomes a complexity in its own </w:t>
-      </w:r>
-      <w:r>
-        <w:t>right. If the in-memory objects know about the relational database structure, chang</w:t>
-      </w:r>
-      <w:r>
-        <w:t xml:space="preserve">es in one tend to ripple to the </w:t>
-      </w:r>
-      <w:r>
-        <w:t>other.</w:t>
+        <w:t>Objects and relational databases have different mechanisms for structuring data. Many parts of an object, such as collections and inheritance, aren't present in relational databases. When you build an object model with a lot of business logic it's valuable to use these mechanisms to better organize the data and the behaviour that goes with it. Doing so leads to an object schema and relational schema that don't match up.</w:t>
+      </w:r>
+    </w:p>
+    <w:p>
+      <w:r>
+        <w:t>You still need to transfer data between the two schemas, and this data transfer becomes a complexity in its own right. If the in-memory objects know about the relational database structure, changes in one tend to ripple to the other.</w:t>
       </w:r>
     </w:p>
     <w:p>
@@ -4397,25 +4198,7 @@
         <w:pStyle w:val="NoSpacing"/>
       </w:pPr>
       <w:r>
-        <w:t>The Data Mapper is a layer of software that separates the in-memory</w:t>
-      </w:r>
-      <w:r>
-        <w:t xml:space="preserve"> objects from the database. Its </w:t>
-      </w:r>
-      <w:r>
-        <w:t>responsibility is to transfer data between the two and also to isolate them fr</w:t>
-      </w:r>
-      <w:r>
-        <w:t xml:space="preserve">om each other. With Data Mapper </w:t>
-      </w:r>
-      <w:r>
-        <w:t xml:space="preserve">the in-memory objects needn't know even that there's a database present; they need no SQL interface </w:t>
-      </w:r>
-      <w:r>
-        <w:t xml:space="preserve">code, and </w:t>
-      </w:r>
-      <w:r>
-        <w:t xml:space="preserve">certainly no knowledge of the database schema. </w:t>
+        <w:t xml:space="preserve">The Data Mapper is a layer of software that separates the in-memory objects from the database. Its responsibility is to transfer data between the two and also to isolate them from each other. With Data Mapper the in-memory objects needn't know even that there's a database present; they need no SQL interface code, and certainly no knowledge of the database schema. </w:t>
       </w:r>
     </w:p>
     <w:p>
@@ -4428,34 +4211,7 @@
         <w:pStyle w:val="NoSpacing"/>
       </w:pPr>
       <w:r>
-        <w:t xml:space="preserve">Data Mapper fits nicely with a Domain Model </w:t>
-      </w:r>
-      <w:r>
-        <w:t>from the database complet</w:t>
-      </w:r>
-      <w:r>
-        <w:t xml:space="preserve">ely as it is </w:t>
-      </w:r>
-      <w:r>
-        <w:t>responsible for the mapping between domain objects and da</w:t>
-      </w:r>
-      <w:r>
-        <w:t xml:space="preserve">tabase tables. The Data Mapper </w:t>
-      </w:r>
-      <w:r>
-        <w:t>handles all of the loading and storing between th</w:t>
-      </w:r>
-      <w:r>
-        <w:t xml:space="preserve">e database and the Domain Model </w:t>
-      </w:r>
-      <w:r>
-        <w:t>and allows both to vary independently. It's the most complicated of the database mapping archit</w:t>
-      </w:r>
-      <w:r>
-        <w:t xml:space="preserve">ectures, </w:t>
-      </w:r>
-      <w:r>
-        <w:t>but its benefit is complete isolation of the two layers.</w:t>
+        <w:t>Data Mapper fits nicely with a Domain Model from the database completely as it is responsible for the mapping between domain objects and database tables. The Data Mapper handles all of the loading and storing between the database and the Domain Model and allows both to vary independently. It's the most complicated of the database mapping architectures, but its benefit is complete isolation of the two layers.</w:t>
       </w:r>
     </w:p>
     <w:p>
@@ -4474,92 +4230,17 @@
     </w:p>
     <w:p>
       <w:r>
-        <w:t>A Repository m</w:t>
-      </w:r>
-      <w:r>
-        <w:t xml:space="preserve">ediates between the domain and data mapping layers using </w:t>
-      </w:r>
-      <w:r>
-        <w:t xml:space="preserve">a collection-like interface for </w:t>
-      </w:r>
-      <w:r>
-        <w:t>accessing domain objects.</w:t>
-      </w:r>
-    </w:p>
-    <w:p>
-      <w:r>
-        <w:t>A system with a complex domain model often benefits from a layer, such as the one pr</w:t>
-      </w:r>
-      <w:r>
-        <w:t>ovided by Data Mapper</w:t>
-      </w:r>
-      <w:r>
-        <w:t xml:space="preserve">, that isolates domain objects from details of the database access </w:t>
-      </w:r>
-      <w:r>
-        <w:t xml:space="preserve">code. In such systems it can be </w:t>
-      </w:r>
-      <w:r>
-        <w:t>worthwhile to build another layer of abstraction over the mapping layer w</w:t>
-      </w:r>
-      <w:r>
-        <w:t xml:space="preserve">here query construction code is </w:t>
-      </w:r>
-      <w:r>
-        <w:t>concentrated. This becomes more important when there are a large nu</w:t>
-      </w:r>
-      <w:r>
-        <w:t xml:space="preserve">mber of domain classes or heavy </w:t>
-      </w:r>
-      <w:r>
-        <w:t>querying. In these cases particularly, adding this layer helps minimize duplicate query logic.</w:t>
-      </w:r>
-    </w:p>
-    <w:p>
-      <w:r>
-        <w:t>A Repository mediates between the domain and data mapping layers, acting like an in-mem</w:t>
-      </w:r>
-      <w:r>
-        <w:t xml:space="preserve">ory domain object </w:t>
-      </w:r>
-      <w:r>
-        <w:t>collection. Client objects construct query specifications declaratively an</w:t>
-      </w:r>
-      <w:r>
-        <w:t xml:space="preserve">d submit them to Repository for </w:t>
-      </w:r>
-      <w:r>
-        <w:t>satisfaction. Objects can be added to and removed from the Repository, as th</w:t>
-      </w:r>
-      <w:r>
-        <w:t xml:space="preserve">ey can from a simple collection </w:t>
-      </w:r>
-      <w:r>
-        <w:t>of objects, and the mapping code encapsulated by the Repository will carry</w:t>
-      </w:r>
-      <w:r>
-        <w:t xml:space="preserve"> out the appropriate operations </w:t>
-      </w:r>
-      <w:r>
-        <w:t>behind the scenes. Conceptually, a Repository encapsulates the set of objects pe</w:t>
-      </w:r>
-      <w:r>
-        <w:t xml:space="preserve">rsisted in a data store and the </w:t>
-      </w:r>
-      <w:r>
-        <w:t>operations performed over them, providing a more object-oriented view of th</w:t>
-      </w:r>
-      <w:r>
-        <w:t xml:space="preserve">e persistence layer. Repository </w:t>
-      </w:r>
-      <w:r>
-        <w:t>also supports the objective of achieving a clean separation and one-way de</w:t>
-      </w:r>
-      <w:r>
-        <w:t xml:space="preserve">pendency between the domain and </w:t>
-      </w:r>
-      <w:r>
-        <w:t>data mapping layers.</w:t>
+        <w:t>A Repository mediates between the domain and data mapping layers using a collection-like interface for accessing domain objects.</w:t>
+      </w:r>
+    </w:p>
+    <w:p>
+      <w:r>
+        <w:t>A system with a complex domain model often benefits from a layer, such as the one provided by Data Mapper, that isolates domain objects from details of the database access code. In such systems it can be worthwhile to build another layer of abstraction over the mapping layer where query construction code is concentrated. This becomes more important when there are a large number of domain classes or heavy querying. In these cases particularly, adding this layer helps minimize duplicate query logic.</w:t>
+      </w:r>
+    </w:p>
+    <w:p>
+      <w:r>
+        <w:t>A Repository mediates between the domain and data mapping layers, acting like an in-memory domain object collection. Client objects construct query specifications declaratively and submit them to Repository for satisfaction. Objects can be added to and removed from the Repository, as they can from a simple collection of objects, and the mapping code encapsulated by the Repository will carry out the appropriate operations behind the scenes. Conceptually, a Repository encapsulates the set of objects persisted in a data store and the operations performed over them, providing a more object-oriented view of the persistence layer. Repository also supports the objective of achieving a clean separation and one-way dependency between the domain and data mapping layers.</w:t>
       </w:r>
     </w:p>
     <w:p>
@@ -4572,155 +4253,143 @@
     </w:p>
     <w:p>
       <w:r>
-        <w:t>SQL can be an involved la</w:t>
+        <w:t>SQL can be an involved language, and many developers aren't particularly familiar with it. Furthermore, you need to know what the database schema looks like to form queries. You can avoid this by creating specialized finder methods that hide the SQL inside parameterized methods, but that makes it difficult to form more ad hoc queries.</w:t>
+      </w:r>
+    </w:p>
+    <w:p>
+      <w:r>
+        <w:t xml:space="preserve">A particularly sophisticated use of Query Object is to eliminate redundant queries against a database. If you see that you've run the same query earlier in a session, you can use it to select objects from the cache and avoid a trip to the database. </w:t>
+      </w:r>
+    </w:p>
+    <w:p>
+      <w:pPr>
+        <w:pStyle w:val="Heading3"/>
+      </w:pPr>
+      <w:r>
+        <w:t>Object Relational Mapper</w:t>
+      </w:r>
+    </w:p>
+    <w:p>
+      <w:pPr>
+        <w:pStyle w:val="NoSpacing"/>
+      </w:pPr>
+      <w:r>
+        <w:t>It is however worth</w:t>
+      </w:r>
+      <w:r>
+        <w:t xml:space="preserve"> consider</w:t>
+      </w:r>
+      <w:r>
+        <w:t>ing the use of</w:t>
+      </w:r>
+      <w:r>
+        <w:t xml:space="preserve"> </w:t>
+      </w:r>
+      <w:r>
+        <w:t>an ORM tool if you have a Domain Model</w:t>
+      </w:r>
+      <w:r>
+        <w:t>. While the patterns in this book will tell you a lot a</w:t>
+      </w:r>
+      <w:r>
+        <w:t>bout how to build a Data Mapper</w:t>
+      </w:r>
+      <w:r>
+        <w:t xml:space="preserve">, it's still a complicated </w:t>
+      </w:r>
+      <w:r>
+        <w:t>endeavour. C</w:t>
+      </w:r>
+      <w:r>
+        <w:t xml:space="preserve">ommercial </w:t>
+      </w:r>
+      <w:r>
+        <w:t>ORM</w:t>
+      </w:r>
+      <w:r>
+        <w:t xml:space="preserve"> tools are much more sophisticated than anything</w:t>
+      </w:r>
+      <w:r>
+        <w:t xml:space="preserve"> that can reasonably be done by </w:t>
+      </w:r>
+      <w:r>
+        <w:t>hand</w:t>
+      </w:r>
+      <w:r>
+        <w:t>. Good ORM</w:t>
+      </w:r>
+      <w:r>
+        <w:t xml:space="preserve"> to</w:t>
+      </w:r>
+      <w:r>
+        <w:t xml:space="preserve">ols give you a </w:t>
+      </w:r>
+      <w:r>
+        <w:t>lot of options in mapping to a database, and these patterns will help you under</w:t>
+      </w:r>
+      <w:r>
+        <w:t xml:space="preserve">stand when to use the different </w:t>
+      </w:r>
+      <w:r>
+        <w:t>choices.</w:t>
+      </w:r>
+    </w:p>
+    <w:p>
+      <w:pPr>
+        <w:pStyle w:val="NoSpacing"/>
+      </w:pPr>
+    </w:p>
+    <w:p>
+      <w:pPr>
+        <w:pStyle w:val="NoSpacing"/>
+      </w:pPr>
+      <w:r>
+        <w:t>Don't assume that a tool makes all the effort go away. It makes a big d</w:t>
+      </w:r>
+      <w:r>
+        <w:t xml:space="preserve">ent, but you'll still find that </w:t>
+      </w:r>
+      <w:r>
+        <w:t xml:space="preserve">using and tuning an </w:t>
+      </w:r>
+      <w:r>
+        <w:t>ORM</w:t>
+      </w:r>
+      <w:r>
+        <w:t xml:space="preserve"> takes a small but significant chunk of work.</w:t>
+      </w:r>
+    </w:p>
+    <w:p>
+      <w:pPr>
+        <w:pStyle w:val="Heading3"/>
+      </w:pPr>
+      <w:r>
+        <w:t>Active Record</w:t>
+      </w:r>
+    </w:p>
+    <w:p/>
+    <w:p>
+      <w:pPr>
+        <w:pStyle w:val="Heading3"/>
+      </w:pPr>
+      <w:r>
+        <w:t>Memento</w:t>
       </w:r>
       <w:bookmarkStart w:id="13" w:name="_GoBack"/>
       <w:bookmarkEnd w:id="13"/>
-      <w:r>
-        <w:t>nguage, and many developers aren't particularly familiar wit</w:t>
-      </w:r>
-      <w:r>
-        <w:t xml:space="preserve">h it. Furthermore, you </w:t>
-      </w:r>
-      <w:r>
-        <w:t>need to know what the database schema looks like to form queries. You can avo</w:t>
-      </w:r>
-      <w:r>
-        <w:t xml:space="preserve">id this by creating specialized </w:t>
-      </w:r>
-      <w:r>
-        <w:t>finder methods that hide the SQL inside parameterized methods, but that makes i</w:t>
-      </w:r>
-      <w:r>
-        <w:t xml:space="preserve">t difficult to form more ad hoc </w:t>
-      </w:r>
-      <w:r>
-        <w:t>queries</w:t>
-      </w:r>
-      <w:r>
-        <w:t>.</w:t>
-      </w:r>
-    </w:p>
-    <w:p>
-      <w:r>
-        <w:t>A particularly sophisticated use of Query Object is to eliminate redundant que</w:t>
-      </w:r>
-      <w:r>
-        <w:t xml:space="preserve">ries against a database. If you </w:t>
-      </w:r>
-      <w:r>
-        <w:t>see that you've run the same query earlier in a session, you can use it to select objects from the</w:t>
-      </w:r>
-      <w:r>
-        <w:t xml:space="preserve"> cache </w:t>
-      </w:r>
-      <w:r>
-        <w:t xml:space="preserve">and avoid a trip to the database. </w:t>
-      </w:r>
-    </w:p>
-    <w:p>
-      <w:pPr>
-        <w:pStyle w:val="Heading3"/>
-      </w:pPr>
-      <w:r>
-        <w:t>Object Relational Mapper</w:t>
-      </w:r>
-    </w:p>
+    </w:p>
+    <w:p/>
     <w:p>
       <w:pPr>
         <w:pStyle w:val="NoSpacing"/>
       </w:pPr>
-      <w:r>
-        <w:t>It is however worth</w:t>
-      </w:r>
-      <w:r>
-        <w:t xml:space="preserve"> consider</w:t>
-      </w:r>
-      <w:r>
-        <w:t>ing the use of</w:t>
-      </w:r>
-      <w:r>
-        <w:t xml:space="preserve"> </w:t>
-      </w:r>
-      <w:r>
-        <w:t>an ORM tool if you have a Domain Model</w:t>
-      </w:r>
-      <w:r>
-        <w:t>. While the patterns in this book will tell you a lot a</w:t>
-      </w:r>
-      <w:r>
-        <w:t>bout how to build a Data Mapper</w:t>
-      </w:r>
-      <w:r>
-        <w:t xml:space="preserve">, it's still a complicated </w:t>
-      </w:r>
-      <w:r>
-        <w:t>endeavour. C</w:t>
-      </w:r>
-      <w:r>
-        <w:t xml:space="preserve">ommercial </w:t>
-      </w:r>
-      <w:r>
-        <w:t>ORM</w:t>
-      </w:r>
-      <w:r>
-        <w:t xml:space="preserve"> tools are much more sophisticated than anything</w:t>
-      </w:r>
-      <w:r>
-        <w:t xml:space="preserve"> that can reasonably be done by </w:t>
-      </w:r>
-      <w:r>
-        <w:t>hand</w:t>
-      </w:r>
-      <w:r>
-        <w:t>. Good ORM</w:t>
-      </w:r>
-      <w:r>
-        <w:t xml:space="preserve"> to</w:t>
-      </w:r>
-      <w:r>
-        <w:t xml:space="preserve">ols give you a </w:t>
-      </w:r>
-      <w:r>
-        <w:t>lot of options in mapping to a database, and these patterns will help you under</w:t>
-      </w:r>
-      <w:r>
-        <w:t xml:space="preserve">stand when to use the different </w:t>
-      </w:r>
-      <w:r>
-        <w:t>choices.</w:t>
-      </w:r>
-    </w:p>
-    <w:p>
-      <w:pPr>
-        <w:pStyle w:val="NoSpacing"/>
-      </w:pPr>
-    </w:p>
-    <w:p>
-      <w:pPr>
-        <w:pStyle w:val="NoSpacing"/>
-      </w:pPr>
-      <w:r>
-        <w:t>Don't assume that a tool makes all the effort go away. It makes a big d</w:t>
-      </w:r>
-      <w:r>
-        <w:t xml:space="preserve">ent, but you'll still find that </w:t>
-      </w:r>
-      <w:r>
-        <w:t xml:space="preserve">using and tuning an </w:t>
-      </w:r>
-      <w:r>
-        <w:t>ORM</w:t>
-      </w:r>
-      <w:r>
-        <w:t xml:space="preserve"> takes a small but significant chunk of work.</w:t>
-      </w:r>
     </w:p>
     <w:p>
       <w:pPr>
         <w:pStyle w:val="Heading2"/>
       </w:pPr>
       <w:r>
+        <w:lastRenderedPageBreak/>
         <w:t>The Behavioural Problem</w:t>
       </w:r>
     </w:p>
@@ -4756,154 +4425,27 @@
         <w:rPr>
           <w:i w:val="0"/>
         </w:rPr>
-        <w:t xml:space="preserve">how you relate tables to </w:t>
-      </w:r>
-      <w:r>
-        <w:rPr>
-          <w:i w:val="0"/>
-        </w:rPr>
-        <w:t>objects. However, I've found that the hardest part of the exercise is its archit</w:t>
-      </w:r>
-      <w:r>
-        <w:rPr>
-          <w:i w:val="0"/>
-        </w:rPr>
-        <w:t xml:space="preserve">ectural and behavioural aspects. </w:t>
-      </w:r>
-    </w:p>
-    <w:p>
-      <w:r>
-        <w:lastRenderedPageBreak/>
-        <w:t xml:space="preserve">That </w:t>
-      </w:r>
-      <w:r>
-        <w:t>behavioural</w:t>
-      </w:r>
-      <w:r>
-        <w:t xml:space="preserve"> problem is how to get the various objects to load and save themselves to the databa</w:t>
-      </w:r>
-      <w:r>
-        <w:t xml:space="preserve">se. </w:t>
-      </w:r>
-      <w:r>
-        <w:t xml:space="preserve">If you load a bunch of objects into memory and modify them, you have to </w:t>
-      </w:r>
-      <w:r>
-        <w:t xml:space="preserve">keep track of which ones you've </w:t>
-      </w:r>
-      <w:r>
-        <w:t>modified and make sure to write all of them back out to the database. If you only</w:t>
-      </w:r>
-      <w:r>
-        <w:t xml:space="preserve"> load a couple of records, this </w:t>
-      </w:r>
-      <w:r>
-        <w:t>is easy. As you load more and more objects it gets to be more of an exercise, particularly when yo</w:t>
-      </w:r>
-      <w:r>
-        <w:t xml:space="preserve">u create </w:t>
-      </w:r>
-      <w:r>
-        <w:t>some rows and modify others since you'll need the keys from the created</w:t>
-      </w:r>
-      <w:r>
-        <w:t xml:space="preserve"> rows before you can modify the </w:t>
-      </w:r>
-      <w:r>
-        <w:t xml:space="preserve">rows that refer to them. </w:t>
-      </w:r>
-    </w:p>
-    <w:p>
-      <w:r>
-        <w:t>As you read objects and modify them, you have to ensure that the database s</w:t>
-      </w:r>
-      <w:r>
-        <w:t xml:space="preserve">tate you're working with stays </w:t>
-      </w:r>
-      <w:r>
-        <w:t>consistent. If you read some objects, it's important to ensure that the readi</w:t>
-      </w:r>
-      <w:r>
-        <w:t xml:space="preserve">ng is isolated so that no other </w:t>
-      </w:r>
-      <w:r>
-        <w:t xml:space="preserve">process changes any of the objects you've read while you're working on </w:t>
-      </w:r>
-      <w:r>
-        <w:t xml:space="preserve">them. Otherwise, you could have </w:t>
-      </w:r>
-      <w:r>
-        <w:t>inconsistent and invalid data in your objects. This is the issue of concurrency,</w:t>
-      </w:r>
-      <w:r>
-        <w:t xml:space="preserve"> which is a very tricky problem to solve.</w:t>
-      </w:r>
-    </w:p>
-    <w:p>
-      <w:r>
-        <w:t>A pattern that's essential to solving both of these problems is Unit of W</w:t>
-      </w:r>
-      <w:r>
-        <w:t xml:space="preserve">ork. A Unit of Work keeps </w:t>
-      </w:r>
-      <w:r>
-        <w:t xml:space="preserve">track of all objects read from the database, together with all objects modified </w:t>
-      </w:r>
-      <w:r>
-        <w:t xml:space="preserve">in any way. It also handles how </w:t>
-      </w:r>
-      <w:r>
-        <w:t>updates are made to the database. Instead of the application programmer invo</w:t>
-      </w:r>
-      <w:r>
-        <w:t xml:space="preserve">king explicit save methods, the </w:t>
-      </w:r>
-      <w:r>
-        <w:t xml:space="preserve">programmer tells the unit of work to commit. That unit of work then sequences </w:t>
-      </w:r>
-      <w:r>
-        <w:t xml:space="preserve">all of the appropriate behaviour </w:t>
-      </w:r>
-      <w:r>
-        <w:t xml:space="preserve">to the database, putting </w:t>
-      </w:r>
-      <w:r>
-        <w:t>the entire</w:t>
-      </w:r>
-      <w:r>
-        <w:t xml:space="preserve"> complex commit processing in one place. Uni</w:t>
-      </w:r>
-      <w:r>
-        <w:t xml:space="preserve">t of Work is an essential </w:t>
-      </w:r>
-      <w:r>
-        <w:t xml:space="preserve">pattern whenever the </w:t>
-      </w:r>
-      <w:r>
-        <w:t>behavioural</w:t>
-      </w:r>
-      <w:r>
-        <w:t xml:space="preserve"> interactions with the database become awkward.</w:t>
-      </w:r>
-    </w:p>
-    <w:p>
-      <w:r>
-        <w:t xml:space="preserve">As you load objects, you have to be wary about loading the same one twice. </w:t>
-      </w:r>
-      <w:r>
-        <w:t xml:space="preserve">If you do that, you'll have two </w:t>
-      </w:r>
-      <w:r>
-        <w:t>in-memory objects that correspond to a single database row. Update them</w:t>
-      </w:r>
-      <w:r>
-        <w:t xml:space="preserve"> both, and everything gets very </w:t>
-      </w:r>
-      <w:r>
-        <w:t>confusing. To deal with this you need to keep a record of every row you read. Each</w:t>
-      </w:r>
-      <w:r>
-        <w:t xml:space="preserve"> </w:t>
+        <w:t xml:space="preserve">how you relate tables to objects. However, I've found that the hardest part of the exercise is its architectural and behavioural aspects. </w:t>
+      </w:r>
+    </w:p>
+    <w:p>
+      <w:r>
+        <w:t xml:space="preserve">That behavioural problem is how to get the various objects to load and save themselves to the database. If you load a bunch of objects into memory and modify them, you have to keep track of which ones you've modified and make sure to write all of them back out to the database. If you only load a couple of records, this is easy. As you load more and more objects it gets to be more of an exercise, particularly when you create some rows and modify others since you'll need the keys from the created rows before you can modify the rows that refer to them. </w:t>
+      </w:r>
+    </w:p>
+    <w:p>
+      <w:r>
+        <w:t>As you read objects and modify them, you have to ensure that the database state you're working with stays consistent. If you read some objects, it's important to ensure that the reading is isolated so that no other process changes any of the objects you've read while you're working on them. Otherwise, you could have inconsistent and invalid data in your objects. This is the issue of concurrency, which is a very tricky problem to solve.</w:t>
+      </w:r>
+    </w:p>
+    <w:p>
+      <w:r>
+        <w:t>A pattern that's essential to solving both of these problems is Unit of Work. A Unit of Work keeps track of all objects read from the database, together with all objects modified in any way. It also handles how updates are made to the database. Instead of the application programmer invoking explicit save methods, the programmer tells the unit of work to commit. That unit of work then sequences all of the appropriate behaviour to the database, putting the entire complex commit processing in one place. Unit of Work is an essential pattern whenever the behavioural interactions with the database become awkward.</w:t>
+      </w:r>
+    </w:p>
+    <w:p>
+      <w:r>
+        <w:t xml:space="preserve">As you load objects, you have to be wary about loading the same one twice. If you do that, you'll have two in-memory objects that correspond to a single database row. Update them both, and everything gets very confusing. To deal with this you need to keep a record of every row you read. Each </w:t>
       </w:r>
       <w:r>
         <w:t>time you need read in some data</w:t>
@@ -4921,13 +4463,7 @@
         <w:t xml:space="preserve">that you don't already have it. </w:t>
       </w:r>
       <w:r>
-        <w:t>If the data is already loaded, you can return a second reference to it. That w</w:t>
-      </w:r>
-      <w:r>
-        <w:t xml:space="preserve">ay any updates will be properly </w:t>
-      </w:r>
-      <w:r>
-        <w:t>coordinated</w:t>
+        <w:t>If the data is already loaded, you can return a second reference to it. That way any updates will be properly coordinated</w:t>
       </w:r>
       <w:r>
         <w:t xml:space="preserve">. </w:t>
@@ -4941,67 +4477,19 @@
         <w:t>ou're using a Domain Model</w:t>
       </w:r>
       <w:r>
-        <w:t>, you'll usually arrange things so that lin</w:t>
-      </w:r>
-      <w:r>
-        <w:t xml:space="preserve">ked objects are loaded together </w:t>
-      </w:r>
-      <w:r>
-        <w:t>in such a way that a read for an order object loads its associated customer obj</w:t>
-      </w:r>
-      <w:r>
-        <w:t xml:space="preserve">ect. However, with many objects </w:t>
-      </w:r>
-      <w:r>
-        <w:t>connected together any read of any object can pull an enormous object graph out of the database. To a</w:t>
-      </w:r>
-      <w:r>
-        <w:t xml:space="preserve">void </w:t>
-      </w:r>
-      <w:r>
-        <w:t>such inefficiencies you need to reduce what you bring back yet still keep the d</w:t>
-      </w:r>
-      <w:r>
-        <w:t xml:space="preserve">oor open to pull back more data </w:t>
-      </w:r>
-      <w:r>
-        <w:t>if y</w:t>
+        <w:t>, you'll usually arrange things so that linked objects are loaded together in such a way that a read for an order object loads its associated customer object. However, with many objects connected together any read of any object can pull an enormous object graph out of the database. To avoid such inefficiencies you need to reduce what you bring back yet still keep the door open to pull back more data if y</w:t>
       </w:r>
       <w:r>
         <w:t xml:space="preserve">ou need it later on. Lazy Loading </w:t>
       </w:r>
       <w:r>
-        <w:t>relies on having a placeholder for a re</w:t>
-      </w:r>
-      <w:r>
-        <w:t xml:space="preserve">ference to an object. There are </w:t>
-      </w:r>
-      <w:r>
-        <w:t>several variations on the theme, but all of them have the object reference modifi</w:t>
-      </w:r>
-      <w:r>
-        <w:t xml:space="preserve">ed so that, instead of pointing </w:t>
-      </w:r>
-      <w:r>
-        <w:t>to the real object, it marks a placeholder. Only if you try to follow the link doe</w:t>
-      </w:r>
-      <w:r>
-        <w:t xml:space="preserve">s the real object get pulled in </w:t>
-      </w:r>
-      <w:r>
-        <w:t>from the database. Using Lazy L</w:t>
+        <w:t>relies on having a placeholder for a reference to an object. There are several variations on the theme, but all of them have the object reference modified so that, instead of pointing to the real object, it marks a placeholder. Only if you try to follow the link does the real object get pulled in from the database. Using Lazy L</w:t>
       </w:r>
       <w:r>
         <w:t>oad</w:t>
       </w:r>
       <w:r>
-        <w:t xml:space="preserve"> at suitable points, you can </w:t>
-      </w:r>
-      <w:r>
-        <w:t xml:space="preserve">bring back just enough from the </w:t>
-      </w:r>
-      <w:r>
-        <w:t>database with each call.</w:t>
+        <w:t xml:space="preserve"> at suitable points, you can bring back just enough from the database with each call.</w:t>
       </w:r>
     </w:p>
     <w:sectPr>
@@ -5076,7 +4564,7 @@
           <w:rPr>
             <w:noProof/>
           </w:rPr>
-          <w:t>19</w:t>
+          <w:t>18</w:t>
         </w:r>
         <w:r>
           <w:rPr>
@@ -6988,7 +6476,7 @@
 </file>
 
 <file path=customXml/itemProps2.xml><?xml version="1.0" encoding="utf-8"?>
-<ds:datastoreItem xmlns:ds="http://schemas.openxmlformats.org/officeDocument/2006/customXml" ds:itemID="{A85BE4ED-D5F5-46D1-A042-8119B99263C4}">
+<ds:datastoreItem xmlns:ds="http://schemas.openxmlformats.org/officeDocument/2006/customXml" ds:itemID="{A7A92C42-6C7F-4D4F-B7A1-9C086C5B1439}">
   <ds:schemaRefs>
     <ds:schemaRef ds:uri="http://schemas.openxmlformats.org/officeDocument/2006/bibliography"/>
   </ds:schemaRefs>

</xml_diff>

<commit_message>
Experimenting with messaging api
</commit_message>
<xml_diff>
--- a/Module 1/Module 1.docx
+++ b/Module 1/Module 1.docx
@@ -573,7 +573,7 @@
           <w:r>
             <w:fldChar w:fldCharType="separate"/>
           </w:r>
-          <w:hyperlink w:anchor="_Toc355081090" w:history="1">
+          <w:hyperlink w:anchor="_Toc357759323" w:history="1">
             <w:r>
               <w:rPr>
                 <w:rStyle w:val="Hyperlink"/>
@@ -600,7 +600,7 @@
                 <w:noProof/>
                 <w:webHidden/>
               </w:rPr>
-              <w:instrText xml:space="preserve"> PAGEREF _Toc355081090 \h </w:instrText>
+              <w:instrText xml:space="preserve"> PAGEREF _Toc357759323 \h </w:instrText>
             </w:r>
             <w:r>
               <w:rPr>
@@ -642,7 +642,7 @@
               <w:lang w:val="en-ZA" w:eastAsia="en-ZA"/>
             </w:rPr>
           </w:pPr>
-          <w:hyperlink w:anchor="_Toc355081091" w:history="1">
+          <w:hyperlink w:anchor="_Toc357759324" w:history="1">
             <w:r>
               <w:rPr>
                 <w:rStyle w:val="Hyperlink"/>
@@ -669,7 +669,7 @@
                 <w:noProof/>
                 <w:webHidden/>
               </w:rPr>
-              <w:instrText xml:space="preserve"> PAGEREF _Toc355081091 \h </w:instrText>
+              <w:instrText xml:space="preserve"> PAGEREF _Toc357759324 \h </w:instrText>
             </w:r>
             <w:r>
               <w:rPr>
@@ -711,7 +711,7 @@
               <w:lang w:val="en-ZA" w:eastAsia="en-ZA"/>
             </w:rPr>
           </w:pPr>
-          <w:hyperlink w:anchor="_Toc355081092" w:history="1">
+          <w:hyperlink w:anchor="_Toc357759325" w:history="1">
             <w:r>
               <w:rPr>
                 <w:rStyle w:val="Hyperlink"/>
@@ -738,7 +738,7 @@
                 <w:noProof/>
                 <w:webHidden/>
               </w:rPr>
-              <w:instrText xml:space="preserve"> PAGEREF _Toc355081092 \h </w:instrText>
+              <w:instrText xml:space="preserve"> PAGEREF _Toc357759325 \h </w:instrText>
             </w:r>
             <w:r>
               <w:rPr>
@@ -780,7 +780,7 @@
               <w:lang w:val="en-ZA" w:eastAsia="en-ZA"/>
             </w:rPr>
           </w:pPr>
-          <w:hyperlink w:anchor="_Toc355081093" w:history="1">
+          <w:hyperlink w:anchor="_Toc357759326" w:history="1">
             <w:r>
               <w:rPr>
                 <w:rStyle w:val="Hyperlink"/>
@@ -807,7 +807,7 @@
                 <w:noProof/>
                 <w:webHidden/>
               </w:rPr>
-              <w:instrText xml:space="preserve"> PAGEREF _Toc355081093 \h </w:instrText>
+              <w:instrText xml:space="preserve"> PAGEREF _Toc357759326 \h </w:instrText>
             </w:r>
             <w:r>
               <w:rPr>
@@ -849,7 +849,7 @@
               <w:lang w:val="en-ZA" w:eastAsia="en-ZA"/>
             </w:rPr>
           </w:pPr>
-          <w:hyperlink w:anchor="_Toc355081094" w:history="1">
+          <w:hyperlink w:anchor="_Toc357759327" w:history="1">
             <w:r>
               <w:rPr>
                 <w:rStyle w:val="Hyperlink"/>
@@ -876,7 +876,7 @@
                 <w:noProof/>
                 <w:webHidden/>
               </w:rPr>
-              <w:instrText xml:space="preserve"> PAGEREF _Toc355081094 \h </w:instrText>
+              <w:instrText xml:space="preserve"> PAGEREF _Toc357759327 \h </w:instrText>
             </w:r>
             <w:r>
               <w:rPr>
@@ -918,7 +918,7 @@
               <w:lang w:val="en-ZA" w:eastAsia="en-ZA"/>
             </w:rPr>
           </w:pPr>
-          <w:hyperlink w:anchor="_Toc355081095" w:history="1">
+          <w:hyperlink w:anchor="_Toc357759328" w:history="1">
             <w:r>
               <w:rPr>
                 <w:rStyle w:val="Hyperlink"/>
@@ -945,7 +945,7 @@
                 <w:noProof/>
                 <w:webHidden/>
               </w:rPr>
-              <w:instrText xml:space="preserve"> PAGEREF _Toc355081095 \h </w:instrText>
+              <w:instrText xml:space="preserve"> PAGEREF _Toc357759328 \h </w:instrText>
             </w:r>
             <w:r>
               <w:rPr>
@@ -987,7 +987,7 @@
               <w:lang w:val="en-ZA" w:eastAsia="en-ZA"/>
             </w:rPr>
           </w:pPr>
-          <w:hyperlink w:anchor="_Toc355081096" w:history="1">
+          <w:hyperlink w:anchor="_Toc357759329" w:history="1">
             <w:r>
               <w:rPr>
                 <w:rStyle w:val="Hyperlink"/>
@@ -1014,7 +1014,7 @@
                 <w:noProof/>
                 <w:webHidden/>
               </w:rPr>
-              <w:instrText xml:space="preserve"> PAGEREF _Toc355081096 \h </w:instrText>
+              <w:instrText xml:space="preserve"> PAGEREF _Toc357759329 \h </w:instrText>
             </w:r>
             <w:r>
               <w:rPr>
@@ -1056,7 +1056,7 @@
               <w:lang w:val="en-ZA" w:eastAsia="en-ZA"/>
             </w:rPr>
           </w:pPr>
-          <w:hyperlink w:anchor="_Toc355081097" w:history="1">
+          <w:hyperlink w:anchor="_Toc357759330" w:history="1">
             <w:r>
               <w:rPr>
                 <w:rStyle w:val="Hyperlink"/>
@@ -1083,7 +1083,7 @@
                 <w:noProof/>
                 <w:webHidden/>
               </w:rPr>
-              <w:instrText xml:space="preserve"> PAGEREF _Toc355081097 \h </w:instrText>
+              <w:instrText xml:space="preserve"> PAGEREF _Toc357759330 \h </w:instrText>
             </w:r>
             <w:r>
               <w:rPr>
@@ -1125,7 +1125,7 @@
               <w:lang w:val="en-ZA" w:eastAsia="en-ZA"/>
             </w:rPr>
           </w:pPr>
-          <w:hyperlink w:anchor="_Toc355081098" w:history="1">
+          <w:hyperlink w:anchor="_Toc357759331" w:history="1">
             <w:r>
               <w:rPr>
                 <w:rStyle w:val="Hyperlink"/>
@@ -1152,7 +1152,7 @@
                 <w:noProof/>
                 <w:webHidden/>
               </w:rPr>
-              <w:instrText xml:space="preserve"> PAGEREF _Toc355081098 \h </w:instrText>
+              <w:instrText xml:space="preserve"> PAGEREF _Toc357759331 \h </w:instrText>
             </w:r>
             <w:r>
               <w:rPr>
@@ -1194,7 +1194,7 @@
               <w:lang w:val="en-ZA" w:eastAsia="en-ZA"/>
             </w:rPr>
           </w:pPr>
-          <w:hyperlink w:anchor="_Toc355081099" w:history="1">
+          <w:hyperlink w:anchor="_Toc357759332" w:history="1">
             <w:r>
               <w:rPr>
                 <w:rStyle w:val="Hyperlink"/>
@@ -1221,7 +1221,7 @@
                 <w:noProof/>
                 <w:webHidden/>
               </w:rPr>
-              <w:instrText xml:space="preserve"> PAGEREF _Toc355081099 \h </w:instrText>
+              <w:instrText xml:space="preserve"> PAGEREF _Toc357759332 \h </w:instrText>
             </w:r>
             <w:r>
               <w:rPr>
@@ -1263,7 +1263,7 @@
               <w:lang w:val="en-ZA" w:eastAsia="en-ZA"/>
             </w:rPr>
           </w:pPr>
-          <w:hyperlink w:anchor="_Toc355081100" w:history="1">
+          <w:hyperlink w:anchor="_Toc357759333" w:history="1">
             <w:r>
               <w:rPr>
                 <w:rStyle w:val="Hyperlink"/>
@@ -1290,7 +1290,7 @@
                 <w:noProof/>
                 <w:webHidden/>
               </w:rPr>
-              <w:instrText xml:space="preserve"> PAGEREF _Toc355081100 \h </w:instrText>
+              <w:instrText xml:space="preserve"> PAGEREF _Toc357759333 \h </w:instrText>
             </w:r>
             <w:r>
               <w:rPr>
@@ -1332,7 +1332,7 @@
               <w:lang w:val="en-ZA" w:eastAsia="en-ZA"/>
             </w:rPr>
           </w:pPr>
-          <w:hyperlink w:anchor="_Toc355081101" w:history="1">
+          <w:hyperlink w:anchor="_Toc357759334" w:history="1">
             <w:r>
               <w:rPr>
                 <w:rStyle w:val="Hyperlink"/>
@@ -1359,7 +1359,7 @@
                 <w:noProof/>
                 <w:webHidden/>
               </w:rPr>
-              <w:instrText xml:space="preserve"> PAGEREF _Toc355081101 \h </w:instrText>
+              <w:instrText xml:space="preserve"> PAGEREF _Toc357759334 \h </w:instrText>
             </w:r>
             <w:r>
               <w:rPr>
@@ -1401,7 +1401,7 @@
               <w:lang w:val="en-ZA" w:eastAsia="en-ZA"/>
             </w:rPr>
           </w:pPr>
-          <w:hyperlink w:anchor="_Toc355081102" w:history="1">
+          <w:hyperlink w:anchor="_Toc357759335" w:history="1">
             <w:r>
               <w:rPr>
                 <w:rStyle w:val="Hyperlink"/>
@@ -1428,7 +1428,7 @@
                 <w:noProof/>
                 <w:webHidden/>
               </w:rPr>
-              <w:instrText xml:space="preserve"> PAGEREF _Toc355081102 \h </w:instrText>
+              <w:instrText xml:space="preserve"> PAGEREF _Toc357759335 \h </w:instrText>
             </w:r>
             <w:r>
               <w:rPr>
@@ -1449,6 +1449,696 @@
                 <w:webHidden/>
               </w:rPr>
               <w:t>15</w:t>
+            </w:r>
+            <w:r>
+              <w:rPr>
+                <w:noProof/>
+                <w:webHidden/>
+              </w:rPr>
+              <w:fldChar w:fldCharType="end"/>
+            </w:r>
+          </w:hyperlink>
+        </w:p>
+        <w:p>
+          <w:pPr>
+            <w:pStyle w:val="TOC1"/>
+            <w:tabs>
+              <w:tab w:val="right" w:leader="dot" w:pos="9016"/>
+            </w:tabs>
+            <w:rPr>
+              <w:noProof/>
+              <w:lang w:val="en-ZA" w:eastAsia="en-ZA"/>
+            </w:rPr>
+          </w:pPr>
+          <w:hyperlink w:anchor="_Toc357759336" w:history="1">
+            <w:r>
+              <w:rPr>
+                <w:rStyle w:val="Hyperlink"/>
+                <w:noProof/>
+              </w:rPr>
+              <w:t>Mapping to Relational Databases</w:t>
+            </w:r>
+            <w:r>
+              <w:rPr>
+                <w:noProof/>
+                <w:webHidden/>
+              </w:rPr>
+              <w:tab/>
+            </w:r>
+            <w:r>
+              <w:rPr>
+                <w:noProof/>
+                <w:webHidden/>
+              </w:rPr>
+              <w:fldChar w:fldCharType="begin"/>
+            </w:r>
+            <w:r>
+              <w:rPr>
+                <w:noProof/>
+                <w:webHidden/>
+              </w:rPr>
+              <w:instrText xml:space="preserve"> PAGEREF _Toc357759336 \h </w:instrText>
+            </w:r>
+            <w:r>
+              <w:rPr>
+                <w:noProof/>
+                <w:webHidden/>
+              </w:rPr>
+            </w:r>
+            <w:r>
+              <w:rPr>
+                <w:noProof/>
+                <w:webHidden/>
+              </w:rPr>
+              <w:fldChar w:fldCharType="separate"/>
+            </w:r>
+            <w:r>
+              <w:rPr>
+                <w:noProof/>
+                <w:webHidden/>
+              </w:rPr>
+              <w:t>17</w:t>
+            </w:r>
+            <w:r>
+              <w:rPr>
+                <w:noProof/>
+                <w:webHidden/>
+              </w:rPr>
+              <w:fldChar w:fldCharType="end"/>
+            </w:r>
+          </w:hyperlink>
+        </w:p>
+        <w:p>
+          <w:pPr>
+            <w:pStyle w:val="TOC2"/>
+            <w:tabs>
+              <w:tab w:val="right" w:leader="dot" w:pos="9016"/>
+            </w:tabs>
+            <w:rPr>
+              <w:noProof/>
+              <w:lang w:val="en-ZA" w:eastAsia="en-ZA"/>
+            </w:rPr>
+          </w:pPr>
+          <w:hyperlink w:anchor="_Toc357759337" w:history="1">
+            <w:r>
+              <w:rPr>
+                <w:rStyle w:val="Hyperlink"/>
+                <w:noProof/>
+              </w:rPr>
+              <w:t>Architectural Patterns</w:t>
+            </w:r>
+            <w:r>
+              <w:rPr>
+                <w:noProof/>
+                <w:webHidden/>
+              </w:rPr>
+              <w:tab/>
+            </w:r>
+            <w:r>
+              <w:rPr>
+                <w:noProof/>
+                <w:webHidden/>
+              </w:rPr>
+              <w:fldChar w:fldCharType="begin"/>
+            </w:r>
+            <w:r>
+              <w:rPr>
+                <w:noProof/>
+                <w:webHidden/>
+              </w:rPr>
+              <w:instrText xml:space="preserve"> PAGEREF _Toc357759337 \h </w:instrText>
+            </w:r>
+            <w:r>
+              <w:rPr>
+                <w:noProof/>
+                <w:webHidden/>
+              </w:rPr>
+            </w:r>
+            <w:r>
+              <w:rPr>
+                <w:noProof/>
+                <w:webHidden/>
+              </w:rPr>
+              <w:fldChar w:fldCharType="separate"/>
+            </w:r>
+            <w:r>
+              <w:rPr>
+                <w:noProof/>
+                <w:webHidden/>
+              </w:rPr>
+              <w:t>17</w:t>
+            </w:r>
+            <w:r>
+              <w:rPr>
+                <w:noProof/>
+                <w:webHidden/>
+              </w:rPr>
+              <w:fldChar w:fldCharType="end"/>
+            </w:r>
+          </w:hyperlink>
+        </w:p>
+        <w:p>
+          <w:pPr>
+            <w:pStyle w:val="TOC3"/>
+            <w:tabs>
+              <w:tab w:val="right" w:leader="dot" w:pos="9016"/>
+            </w:tabs>
+            <w:rPr>
+              <w:noProof/>
+              <w:lang w:val="en-ZA" w:eastAsia="en-ZA"/>
+            </w:rPr>
+          </w:pPr>
+          <w:hyperlink w:anchor="_Toc357759338" w:history="1">
+            <w:r>
+              <w:rPr>
+                <w:rStyle w:val="Hyperlink"/>
+                <w:noProof/>
+              </w:rPr>
+              <w:t>Table Data Gateway</w:t>
+            </w:r>
+            <w:r>
+              <w:rPr>
+                <w:noProof/>
+                <w:webHidden/>
+              </w:rPr>
+              <w:tab/>
+            </w:r>
+            <w:r>
+              <w:rPr>
+                <w:noProof/>
+                <w:webHidden/>
+              </w:rPr>
+              <w:fldChar w:fldCharType="begin"/>
+            </w:r>
+            <w:r>
+              <w:rPr>
+                <w:noProof/>
+                <w:webHidden/>
+              </w:rPr>
+              <w:instrText xml:space="preserve"> PAGEREF _Toc357759338 \h </w:instrText>
+            </w:r>
+            <w:r>
+              <w:rPr>
+                <w:noProof/>
+                <w:webHidden/>
+              </w:rPr>
+            </w:r>
+            <w:r>
+              <w:rPr>
+                <w:noProof/>
+                <w:webHidden/>
+              </w:rPr>
+              <w:fldChar w:fldCharType="separate"/>
+            </w:r>
+            <w:r>
+              <w:rPr>
+                <w:noProof/>
+                <w:webHidden/>
+              </w:rPr>
+              <w:t>17</w:t>
+            </w:r>
+            <w:r>
+              <w:rPr>
+                <w:noProof/>
+                <w:webHidden/>
+              </w:rPr>
+              <w:fldChar w:fldCharType="end"/>
+            </w:r>
+          </w:hyperlink>
+        </w:p>
+        <w:p>
+          <w:pPr>
+            <w:pStyle w:val="TOC3"/>
+            <w:tabs>
+              <w:tab w:val="right" w:leader="dot" w:pos="9016"/>
+            </w:tabs>
+            <w:rPr>
+              <w:noProof/>
+              <w:lang w:val="en-ZA" w:eastAsia="en-ZA"/>
+            </w:rPr>
+          </w:pPr>
+          <w:hyperlink w:anchor="_Toc357759339" w:history="1">
+            <w:r>
+              <w:rPr>
+                <w:rStyle w:val="Hyperlink"/>
+                <w:noProof/>
+              </w:rPr>
+              <w:t>Data Mapper</w:t>
+            </w:r>
+            <w:r>
+              <w:rPr>
+                <w:noProof/>
+                <w:webHidden/>
+              </w:rPr>
+              <w:tab/>
+            </w:r>
+            <w:r>
+              <w:rPr>
+                <w:noProof/>
+                <w:webHidden/>
+              </w:rPr>
+              <w:fldChar w:fldCharType="begin"/>
+            </w:r>
+            <w:r>
+              <w:rPr>
+                <w:noProof/>
+                <w:webHidden/>
+              </w:rPr>
+              <w:instrText xml:space="preserve"> PAGEREF _Toc357759339 \h </w:instrText>
+            </w:r>
+            <w:r>
+              <w:rPr>
+                <w:noProof/>
+                <w:webHidden/>
+              </w:rPr>
+            </w:r>
+            <w:r>
+              <w:rPr>
+                <w:noProof/>
+                <w:webHidden/>
+              </w:rPr>
+              <w:fldChar w:fldCharType="separate"/>
+            </w:r>
+            <w:r>
+              <w:rPr>
+                <w:noProof/>
+                <w:webHidden/>
+              </w:rPr>
+              <w:t>17</w:t>
+            </w:r>
+            <w:r>
+              <w:rPr>
+                <w:noProof/>
+                <w:webHidden/>
+              </w:rPr>
+              <w:fldChar w:fldCharType="end"/>
+            </w:r>
+          </w:hyperlink>
+        </w:p>
+        <w:p>
+          <w:pPr>
+            <w:pStyle w:val="TOC3"/>
+            <w:tabs>
+              <w:tab w:val="right" w:leader="dot" w:pos="9016"/>
+            </w:tabs>
+            <w:rPr>
+              <w:noProof/>
+              <w:lang w:val="en-ZA" w:eastAsia="en-ZA"/>
+            </w:rPr>
+          </w:pPr>
+          <w:hyperlink w:anchor="_Toc357759340" w:history="1">
+            <w:r>
+              <w:rPr>
+                <w:rStyle w:val="Hyperlink"/>
+                <w:noProof/>
+              </w:rPr>
+              <w:t>Repository</w:t>
+            </w:r>
+            <w:r>
+              <w:rPr>
+                <w:noProof/>
+                <w:webHidden/>
+              </w:rPr>
+              <w:tab/>
+            </w:r>
+            <w:r>
+              <w:rPr>
+                <w:noProof/>
+                <w:webHidden/>
+              </w:rPr>
+              <w:fldChar w:fldCharType="begin"/>
+            </w:r>
+            <w:r>
+              <w:rPr>
+                <w:noProof/>
+                <w:webHidden/>
+              </w:rPr>
+              <w:instrText xml:space="preserve"> PAGEREF _Toc357759340 \h </w:instrText>
+            </w:r>
+            <w:r>
+              <w:rPr>
+                <w:noProof/>
+                <w:webHidden/>
+              </w:rPr>
+            </w:r>
+            <w:r>
+              <w:rPr>
+                <w:noProof/>
+                <w:webHidden/>
+              </w:rPr>
+              <w:fldChar w:fldCharType="separate"/>
+            </w:r>
+            <w:r>
+              <w:rPr>
+                <w:noProof/>
+                <w:webHidden/>
+              </w:rPr>
+              <w:t>18</w:t>
+            </w:r>
+            <w:r>
+              <w:rPr>
+                <w:noProof/>
+                <w:webHidden/>
+              </w:rPr>
+              <w:fldChar w:fldCharType="end"/>
+            </w:r>
+          </w:hyperlink>
+        </w:p>
+        <w:p>
+          <w:pPr>
+            <w:pStyle w:val="TOC3"/>
+            <w:tabs>
+              <w:tab w:val="right" w:leader="dot" w:pos="9016"/>
+            </w:tabs>
+            <w:rPr>
+              <w:noProof/>
+              <w:lang w:val="en-ZA" w:eastAsia="en-ZA"/>
+            </w:rPr>
+          </w:pPr>
+          <w:hyperlink w:anchor="_Toc357759341" w:history="1">
+            <w:r>
+              <w:rPr>
+                <w:rStyle w:val="Hyperlink"/>
+                <w:noProof/>
+              </w:rPr>
+              <w:t>Query Object</w:t>
+            </w:r>
+            <w:r>
+              <w:rPr>
+                <w:noProof/>
+                <w:webHidden/>
+              </w:rPr>
+              <w:tab/>
+            </w:r>
+            <w:r>
+              <w:rPr>
+                <w:noProof/>
+                <w:webHidden/>
+              </w:rPr>
+              <w:fldChar w:fldCharType="begin"/>
+            </w:r>
+            <w:r>
+              <w:rPr>
+                <w:noProof/>
+                <w:webHidden/>
+              </w:rPr>
+              <w:instrText xml:space="preserve"> PAGEREF _Toc357759341 \h </w:instrText>
+            </w:r>
+            <w:r>
+              <w:rPr>
+                <w:noProof/>
+                <w:webHidden/>
+              </w:rPr>
+            </w:r>
+            <w:r>
+              <w:rPr>
+                <w:noProof/>
+                <w:webHidden/>
+              </w:rPr>
+              <w:fldChar w:fldCharType="separate"/>
+            </w:r>
+            <w:r>
+              <w:rPr>
+                <w:noProof/>
+                <w:webHidden/>
+              </w:rPr>
+              <w:t>18</w:t>
+            </w:r>
+            <w:r>
+              <w:rPr>
+                <w:noProof/>
+                <w:webHidden/>
+              </w:rPr>
+              <w:fldChar w:fldCharType="end"/>
+            </w:r>
+          </w:hyperlink>
+        </w:p>
+        <w:p>
+          <w:pPr>
+            <w:pStyle w:val="TOC3"/>
+            <w:tabs>
+              <w:tab w:val="right" w:leader="dot" w:pos="9016"/>
+            </w:tabs>
+            <w:rPr>
+              <w:noProof/>
+              <w:lang w:val="en-ZA" w:eastAsia="en-ZA"/>
+            </w:rPr>
+          </w:pPr>
+          <w:hyperlink w:anchor="_Toc357759342" w:history="1">
+            <w:r>
+              <w:rPr>
+                <w:rStyle w:val="Hyperlink"/>
+                <w:noProof/>
+              </w:rPr>
+              <w:t>Object Relational Mapper</w:t>
+            </w:r>
+            <w:r>
+              <w:rPr>
+                <w:noProof/>
+                <w:webHidden/>
+              </w:rPr>
+              <w:tab/>
+            </w:r>
+            <w:r>
+              <w:rPr>
+                <w:noProof/>
+                <w:webHidden/>
+              </w:rPr>
+              <w:fldChar w:fldCharType="begin"/>
+            </w:r>
+            <w:r>
+              <w:rPr>
+                <w:noProof/>
+                <w:webHidden/>
+              </w:rPr>
+              <w:instrText xml:space="preserve"> PAGEREF _Toc357759342 \h </w:instrText>
+            </w:r>
+            <w:r>
+              <w:rPr>
+                <w:noProof/>
+                <w:webHidden/>
+              </w:rPr>
+            </w:r>
+            <w:r>
+              <w:rPr>
+                <w:noProof/>
+                <w:webHidden/>
+              </w:rPr>
+              <w:fldChar w:fldCharType="separate"/>
+            </w:r>
+            <w:r>
+              <w:rPr>
+                <w:noProof/>
+                <w:webHidden/>
+              </w:rPr>
+              <w:t>18</w:t>
+            </w:r>
+            <w:r>
+              <w:rPr>
+                <w:noProof/>
+                <w:webHidden/>
+              </w:rPr>
+              <w:fldChar w:fldCharType="end"/>
+            </w:r>
+          </w:hyperlink>
+        </w:p>
+        <w:p>
+          <w:pPr>
+            <w:pStyle w:val="TOC3"/>
+            <w:tabs>
+              <w:tab w:val="right" w:leader="dot" w:pos="9016"/>
+            </w:tabs>
+            <w:rPr>
+              <w:noProof/>
+              <w:lang w:val="en-ZA" w:eastAsia="en-ZA"/>
+            </w:rPr>
+          </w:pPr>
+          <w:hyperlink w:anchor="_Toc357759343" w:history="1">
+            <w:r>
+              <w:rPr>
+                <w:rStyle w:val="Hyperlink"/>
+                <w:noProof/>
+              </w:rPr>
+              <w:t>Active Record</w:t>
+            </w:r>
+            <w:r>
+              <w:rPr>
+                <w:noProof/>
+                <w:webHidden/>
+              </w:rPr>
+              <w:tab/>
+            </w:r>
+            <w:r>
+              <w:rPr>
+                <w:noProof/>
+                <w:webHidden/>
+              </w:rPr>
+              <w:fldChar w:fldCharType="begin"/>
+            </w:r>
+            <w:r>
+              <w:rPr>
+                <w:noProof/>
+                <w:webHidden/>
+              </w:rPr>
+              <w:instrText xml:space="preserve"> PAGEREF _Toc357759343 \h </w:instrText>
+            </w:r>
+            <w:r>
+              <w:rPr>
+                <w:noProof/>
+                <w:webHidden/>
+              </w:rPr>
+            </w:r>
+            <w:r>
+              <w:rPr>
+                <w:noProof/>
+                <w:webHidden/>
+              </w:rPr>
+              <w:fldChar w:fldCharType="separate"/>
+            </w:r>
+            <w:r>
+              <w:rPr>
+                <w:noProof/>
+                <w:webHidden/>
+              </w:rPr>
+              <w:t>18</w:t>
+            </w:r>
+            <w:r>
+              <w:rPr>
+                <w:noProof/>
+                <w:webHidden/>
+              </w:rPr>
+              <w:fldChar w:fldCharType="end"/>
+            </w:r>
+          </w:hyperlink>
+        </w:p>
+        <w:p>
+          <w:pPr>
+            <w:pStyle w:val="TOC3"/>
+            <w:tabs>
+              <w:tab w:val="right" w:leader="dot" w:pos="9016"/>
+            </w:tabs>
+            <w:rPr>
+              <w:noProof/>
+              <w:lang w:val="en-ZA" w:eastAsia="en-ZA"/>
+            </w:rPr>
+          </w:pPr>
+          <w:hyperlink w:anchor="_Toc357759344" w:history="1">
+            <w:r>
+              <w:rPr>
+                <w:rStyle w:val="Hyperlink"/>
+                <w:noProof/>
+              </w:rPr>
+              <w:t>Memento</w:t>
+            </w:r>
+            <w:r>
+              <w:rPr>
+                <w:noProof/>
+                <w:webHidden/>
+              </w:rPr>
+              <w:tab/>
+            </w:r>
+            <w:r>
+              <w:rPr>
+                <w:noProof/>
+                <w:webHidden/>
+              </w:rPr>
+              <w:fldChar w:fldCharType="begin"/>
+            </w:r>
+            <w:r>
+              <w:rPr>
+                <w:noProof/>
+                <w:webHidden/>
+              </w:rPr>
+              <w:instrText xml:space="preserve"> PAGEREF _Toc357759344 \h </w:instrText>
+            </w:r>
+            <w:r>
+              <w:rPr>
+                <w:noProof/>
+                <w:webHidden/>
+              </w:rPr>
+            </w:r>
+            <w:r>
+              <w:rPr>
+                <w:noProof/>
+                <w:webHidden/>
+              </w:rPr>
+              <w:fldChar w:fldCharType="separate"/>
+            </w:r>
+            <w:r>
+              <w:rPr>
+                <w:noProof/>
+                <w:webHidden/>
+              </w:rPr>
+              <w:t>18</w:t>
+            </w:r>
+            <w:r>
+              <w:rPr>
+                <w:noProof/>
+                <w:webHidden/>
+              </w:rPr>
+              <w:fldChar w:fldCharType="end"/>
+            </w:r>
+          </w:hyperlink>
+        </w:p>
+        <w:p>
+          <w:pPr>
+            <w:pStyle w:val="TOC2"/>
+            <w:tabs>
+              <w:tab w:val="right" w:leader="dot" w:pos="9016"/>
+            </w:tabs>
+            <w:rPr>
+              <w:noProof/>
+              <w:lang w:val="en-ZA" w:eastAsia="en-ZA"/>
+            </w:rPr>
+          </w:pPr>
+          <w:hyperlink w:anchor="_Toc357759345" w:history="1">
+            <w:r>
+              <w:rPr>
+                <w:rStyle w:val="Hyperlink"/>
+                <w:noProof/>
+              </w:rPr>
+              <w:t>The Behavioural Problem</w:t>
+            </w:r>
+            <w:r>
+              <w:rPr>
+                <w:noProof/>
+                <w:webHidden/>
+              </w:rPr>
+              <w:tab/>
+            </w:r>
+            <w:r>
+              <w:rPr>
+                <w:noProof/>
+                <w:webHidden/>
+              </w:rPr>
+              <w:fldChar w:fldCharType="begin"/>
+            </w:r>
+            <w:r>
+              <w:rPr>
+                <w:noProof/>
+                <w:webHidden/>
+              </w:rPr>
+              <w:instrText xml:space="preserve"> PAGEREF _Toc357759345 \h </w:instrText>
+            </w:r>
+            <w:r>
+              <w:rPr>
+                <w:noProof/>
+                <w:webHidden/>
+              </w:rPr>
+            </w:r>
+            <w:r>
+              <w:rPr>
+                <w:noProof/>
+                <w:webHidden/>
+              </w:rPr>
+              <w:fldChar w:fldCharType="separate"/>
+            </w:r>
+            <w:r>
+              <w:rPr>
+                <w:noProof/>
+                <w:webHidden/>
+              </w:rPr>
+              <w:t>19</w:t>
             </w:r>
             <w:r>
               <w:rPr>
@@ -1490,7 +2180,7 @@
       <w:pPr>
         <w:pStyle w:val="Heading1"/>
       </w:pPr>
-      <w:bookmarkStart w:id="0" w:name="_Toc355081090"/>
+      <w:bookmarkStart w:id="0" w:name="_Toc357759323"/>
       <w:r>
         <w:lastRenderedPageBreak/>
         <w:t>Preface</w:t>
@@ -1541,7 +2231,7 @@
       <w:pPr>
         <w:pStyle w:val="Heading1"/>
       </w:pPr>
-      <w:bookmarkStart w:id="1" w:name="_Toc355081091"/>
+      <w:bookmarkStart w:id="1" w:name="_Toc357759324"/>
       <w:r>
         <w:lastRenderedPageBreak/>
         <w:t>Introduction</w:t>
@@ -1552,7 +2242,7 @@
       <w:pPr>
         <w:pStyle w:val="Heading2"/>
       </w:pPr>
-      <w:bookmarkStart w:id="2" w:name="_Toc355081092"/>
+      <w:bookmarkStart w:id="2" w:name="_Toc357759325"/>
       <w:r>
         <w:t>Architecture</w:t>
       </w:r>
@@ -1583,12 +2273,14 @@
       <w:pPr>
         <w:pStyle w:val="Heading2"/>
       </w:pPr>
-      <w:bookmarkStart w:id="3" w:name="_Toc355081093"/>
+      <w:bookmarkStart w:id="3" w:name="_Toc357759326"/>
+      <w:bookmarkStart w:id="4" w:name="_GoBack"/>
       <w:r>
         <w:t>Enterprise Applications</w:t>
       </w:r>
       <w:bookmarkEnd w:id="3"/>
     </w:p>
+    <w:bookmarkEnd w:id="4"/>
     <w:p>
       <w:r>
         <w:t>Enterprise applications include payroll, patient records, shipping tracking, cost analysis, credit scoring, insurance, supply chain, accounting, customer service, and foreign exchange trading.</w:t>
@@ -1900,11 +2592,11 @@
       <w:pPr>
         <w:pStyle w:val="Heading2"/>
       </w:pPr>
-      <w:bookmarkStart w:id="4" w:name="_Toc355081094"/>
+      <w:bookmarkStart w:id="5" w:name="_Toc357759327"/>
       <w:r>
         <w:t>Kinds of Enterprise Application</w:t>
       </w:r>
-      <w:bookmarkEnd w:id="4"/>
+      <w:bookmarkEnd w:id="5"/>
     </w:p>
     <w:p>
       <w:r>
@@ -1994,7 +2686,15 @@
         <w:t xml:space="preserve">ou choose a particular pattern, </w:t>
       </w:r>
       <w:r>
-        <w:t>you'll have to modify it to meet your demands. You can't build enterprise sof</w:t>
+        <w:t xml:space="preserve">you'll have to modify it to meet your demands. You can't </w:t>
+      </w:r>
+      <w:proofErr w:type="gramStart"/>
+      <w:r>
+        <w:t>build</w:t>
+      </w:r>
+      <w:proofErr w:type="gramEnd"/>
+      <w:r>
+        <w:t xml:space="preserve"> enterprise sof</w:t>
       </w:r>
       <w:r>
         <w:t xml:space="preserve">tware without thinking, and all </w:t>
@@ -2027,17 +2727,22 @@
       <w:pPr>
         <w:pStyle w:val="Heading2"/>
       </w:pPr>
-      <w:bookmarkStart w:id="5" w:name="_Toc355081095"/>
+      <w:bookmarkStart w:id="6" w:name="_Toc357759328"/>
       <w:r>
         <w:t xml:space="preserve">Thinking </w:t>
       </w:r>
+      <w:proofErr w:type="gramStart"/>
       <w:r>
         <w:t>A</w:t>
       </w:r>
       <w:r>
-        <w:t>bout Performance</w:t>
-      </w:r>
-      <w:bookmarkEnd w:id="5"/>
+        <w:t>bout</w:t>
+      </w:r>
+      <w:proofErr w:type="gramEnd"/>
+      <w:r>
+        <w:t xml:space="preserve"> Performance</w:t>
+      </w:r>
+      <w:bookmarkEnd w:id="6"/>
     </w:p>
     <w:p>
       <w:r>
@@ -2150,7 +2855,15 @@
         <w:t xml:space="preserve"> is how much stuff you can do in a given amount of time. For enterprise ap</w:t>
       </w:r>
       <w:r>
-        <w:t>plications a typical measure is transactions per second (tps).</w:t>
+        <w:t>plications a typical measure is transactions per second (</w:t>
+      </w:r>
+      <w:proofErr w:type="spellStart"/>
+      <w:r>
+        <w:t>tps</w:t>
+      </w:r>
+      <w:proofErr w:type="spellEnd"/>
+      <w:r>
+        <w:t>).</w:t>
       </w:r>
     </w:p>
     <w:p>
@@ -2190,13 +2903,29 @@
         <w:t>Efficiency</w:t>
       </w:r>
       <w:r>
-        <w:t xml:space="preserve"> is performance divided by resources. A system that gets 30 tps on </w:t>
+        <w:t xml:space="preserve"> is performance divided by resources. A system that gets 30 </w:t>
+      </w:r>
+      <w:proofErr w:type="spellStart"/>
+      <w:r>
+        <w:t>tps</w:t>
+      </w:r>
+      <w:proofErr w:type="spellEnd"/>
+      <w:r>
+        <w:t xml:space="preserve"> on </w:t>
       </w:r>
       <w:r>
         <w:t xml:space="preserve">two CPUs is more efficient than </w:t>
       </w:r>
       <w:r>
-        <w:t>a system that gets 40 tps on four identical CPUs.</w:t>
+        <w:t xml:space="preserve">a system that gets 40 </w:t>
+      </w:r>
+      <w:proofErr w:type="spellStart"/>
+      <w:r>
+        <w:t>tps</w:t>
+      </w:r>
+      <w:proofErr w:type="spellEnd"/>
+      <w:r>
+        <w:t xml:space="preserve"> on four identical CPUs.</w:t>
       </w:r>
     </w:p>
     <w:p>
@@ -2319,12 +3048,12 @@
       <w:pPr>
         <w:pStyle w:val="Heading1"/>
       </w:pPr>
-      <w:bookmarkStart w:id="6" w:name="_Toc355081096"/>
+      <w:bookmarkStart w:id="7" w:name="_Toc357759329"/>
       <w:r>
         <w:lastRenderedPageBreak/>
         <w:t>Layering</w:t>
       </w:r>
-      <w:bookmarkEnd w:id="6"/>
+      <w:bookmarkEnd w:id="7"/>
       <w:r>
         <w:t xml:space="preserve"> </w:t>
       </w:r>
@@ -2443,11 +3172,11 @@
       <w:pPr>
         <w:pStyle w:val="Heading2"/>
       </w:pPr>
-      <w:bookmarkStart w:id="7" w:name="_Toc355081097"/>
+      <w:bookmarkStart w:id="8" w:name="_Toc357759330"/>
       <w:r>
         <w:t>The Evolution of Layers in Enterprise Applications</w:t>
       </w:r>
-      <w:bookmarkEnd w:id="7"/>
+      <w:bookmarkEnd w:id="8"/>
     </w:p>
     <w:p>
       <w:r>
@@ -2470,7 +3199,15 @@
     </w:p>
     <w:p>
       <w:r>
-        <w:t xml:space="preserve">Common client tools were VB, Powerbuilder, and Delphi. These made it particularly easy to build data-intensive applications, as they had UI widgets that were aware of SQL. Thus you could build a screen by dragging controls onto a design area and then using property sheets to connect the controls to the database. (MVC provides this functionality through its ‘scaffolding’ tooling) </w:t>
+        <w:t xml:space="preserve">Common client tools were VB, </w:t>
+      </w:r>
+      <w:proofErr w:type="spellStart"/>
+      <w:r>
+        <w:t>Powerbuilder</w:t>
+      </w:r>
+      <w:proofErr w:type="spellEnd"/>
+      <w:r>
+        <w:t xml:space="preserve">, and Delphi. These made it particularly easy to build data-intensive applications, as they had UI widgets that were aware of SQL. Thus you could build a screen by dragging controls onto a design area and then using property sheets to connect the controls to the database. (MVC provides this functionality through its ‘scaffolding’ tooling) </w:t>
       </w:r>
     </w:p>
     <w:p>
@@ -2566,9 +3303,11 @@
       <w:r>
         <w:t xml:space="preserve"> was gaining </w:t>
       </w:r>
+      <w:proofErr w:type="gramStart"/>
       <w:r>
         <w:t>popularity,</w:t>
       </w:r>
+      <w:proofErr w:type="gramEnd"/>
       <w:r>
         <w:t xml:space="preserve"> the object-orient</w:t>
       </w:r>
@@ -2750,15 +3489,23 @@
       <w:pPr>
         <w:pStyle w:val="Heading2"/>
       </w:pPr>
-      <w:bookmarkStart w:id="8" w:name="_Toc355081098"/>
+      <w:bookmarkStart w:id="9" w:name="_Toc357759331"/>
       <w:r>
         <w:t>The Three Principal Layers</w:t>
       </w:r>
-      <w:bookmarkEnd w:id="8"/>
-    </w:p>
-    <w:p>
-      <w:r>
-        <w:t xml:space="preserve">For this book I'm centring my discussion around an architecture of three primary layers: presentation, domain, and data source. </w:t>
+      <w:bookmarkEnd w:id="9"/>
+    </w:p>
+    <w:p>
+      <w:r>
+        <w:t xml:space="preserve">For this book I'm centring my discussion around </w:t>
+      </w:r>
+      <w:proofErr w:type="gramStart"/>
+      <w:r>
+        <w:t>an architecture</w:t>
+      </w:r>
+      <w:proofErr w:type="gramEnd"/>
+      <w:r>
+        <w:t xml:space="preserve"> of three primary layers: presentation, domain, and data source. </w:t>
       </w:r>
     </w:p>
     <w:p>
@@ -3177,11 +3924,11 @@
       <w:pPr>
         <w:pStyle w:val="Heading2"/>
       </w:pPr>
-      <w:bookmarkStart w:id="9" w:name="_Toc355081099"/>
+      <w:bookmarkStart w:id="10" w:name="_Toc357759332"/>
       <w:r>
         <w:t>Choosing Where to Run Your Layers</w:t>
       </w:r>
-      <w:bookmarkEnd w:id="9"/>
+      <w:bookmarkEnd w:id="10"/>
     </w:p>
     <w:p>
       <w:r>
@@ -3339,12 +4086,12 @@
       <w:pPr>
         <w:pStyle w:val="Heading1"/>
       </w:pPr>
-      <w:bookmarkStart w:id="10" w:name="_Toc355081100"/>
+      <w:bookmarkStart w:id="11" w:name="_Toc357759333"/>
       <w:r>
         <w:lastRenderedPageBreak/>
         <w:t>Organizing Domain Logic</w:t>
       </w:r>
-      <w:bookmarkEnd w:id="10"/>
+      <w:bookmarkEnd w:id="11"/>
       <w:r>
         <w:t xml:space="preserve"> </w:t>
       </w:r>
@@ -3512,14 +4259,27 @@
       <w:r>
         <w:t xml:space="preserve">Figure </w:t>
       </w:r>
-      <w:fldSimple w:instr=" SEQ Figure \* ARABIC ">
-        <w:r>
-          <w:rPr>
-            <w:noProof/>
-          </w:rPr>
-          <w:t>1</w:t>
-        </w:r>
-      </w:fldSimple>
+      <w:r>
+        <w:fldChar w:fldCharType="begin"/>
+      </w:r>
+      <w:r>
+        <w:instrText xml:space="preserve"> SEQ Figure \* ARABIC </w:instrText>
+      </w:r>
+      <w:r>
+        <w:fldChar w:fldCharType="separate"/>
+      </w:r>
+      <w:r>
+        <w:rPr>
+          <w:noProof/>
+        </w:rPr>
+        <w:t>1</w:t>
+      </w:r>
+      <w:r>
+        <w:rPr>
+          <w:noProof/>
+        </w:rPr>
+        <w:fldChar w:fldCharType="end"/>
+      </w:r>
       <w:r>
         <w:t xml:space="preserve"> - A Transaction Scripts way of calculating revenue recognitions.</w:t>
       </w:r>
@@ -3619,7 +4379,15 @@
         <w:t>Even once you've made the shift, you still have to deal with the database mapping. The r</w:t>
       </w:r>
       <w:r>
-        <w:t>icher your Domain Model</w:t>
+        <w:t xml:space="preserve">icher </w:t>
+      </w:r>
+      <w:proofErr w:type="gramStart"/>
+      <w:r>
+        <w:t>your</w:t>
+      </w:r>
+      <w:proofErr w:type="gramEnd"/>
+      <w:r>
+        <w:t xml:space="preserve"> Domain Model</w:t>
       </w:r>
       <w:r>
         <w:t>, the more complex your mapping to a relational database</w:t>
@@ -3715,14 +4483,27 @@
       <w:r>
         <w:t xml:space="preserve">Figure </w:t>
       </w:r>
-      <w:fldSimple w:instr=" SEQ Figure \* ARABIC ">
-        <w:r>
-          <w:rPr>
-            <w:noProof/>
-          </w:rPr>
-          <w:t>2</w:t>
-        </w:r>
-      </w:fldSimple>
+      <w:r>
+        <w:fldChar w:fldCharType="begin"/>
+      </w:r>
+      <w:r>
+        <w:instrText xml:space="preserve"> SEQ Figure \* ARABIC </w:instrText>
+      </w:r>
+      <w:r>
+        <w:fldChar w:fldCharType="separate"/>
+      </w:r>
+      <w:r>
+        <w:rPr>
+          <w:noProof/>
+        </w:rPr>
+        <w:t>2</w:t>
+      </w:r>
+      <w:r>
+        <w:rPr>
+          <w:noProof/>
+        </w:rPr>
+        <w:fldChar w:fldCharType="end"/>
+      </w:r>
       <w:r>
         <w:t xml:space="preserve"> - A Domain Model's way of calculating revenue recognitions.</w:t>
       </w:r>
@@ -3885,14 +4666,27 @@
       <w:r>
         <w:t xml:space="preserve">Figure </w:t>
       </w:r>
-      <w:fldSimple w:instr=" SEQ Figure \* ARABIC ">
-        <w:r>
-          <w:rPr>
-            <w:noProof/>
-          </w:rPr>
-          <w:t>3</w:t>
-        </w:r>
-      </w:fldSimple>
+      <w:r>
+        <w:fldChar w:fldCharType="begin"/>
+      </w:r>
+      <w:r>
+        <w:instrText xml:space="preserve"> SEQ Figure \* ARABIC </w:instrText>
+      </w:r>
+      <w:r>
+        <w:fldChar w:fldCharType="separate"/>
+      </w:r>
+      <w:r>
+        <w:rPr>
+          <w:noProof/>
+        </w:rPr>
+        <w:t>3</w:t>
+      </w:r>
+      <w:r>
+        <w:rPr>
+          <w:noProof/>
+        </w:rPr>
+        <w:fldChar w:fldCharType="end"/>
+      </w:r>
       <w:r>
         <w:t>- Calculating revenue recognitions with a Table Module</w:t>
       </w:r>
@@ -3902,15 +4696,23 @@
       <w:pPr>
         <w:pStyle w:val="Heading2"/>
       </w:pPr>
-      <w:bookmarkStart w:id="11" w:name="_Toc355081101"/>
+      <w:bookmarkStart w:id="12" w:name="_Toc357759334"/>
       <w:r>
         <w:t>Making a Choice</w:t>
       </w:r>
-      <w:bookmarkEnd w:id="11"/>
-    </w:p>
-    <w:p>
-      <w:r>
-        <w:t xml:space="preserve">How do you choose between the three patterns? It's not an easy choice, and it very much depends on how complex your domain logic is. Figure 2.4 is one of those non-scientific graphs that really irritate me in PowerPoint presentations because they have utterly unquantified axes. However, it helps to visualize my sense of how the three compare. With simple domain logic the Domain Model </w:t>
+      <w:bookmarkEnd w:id="12"/>
+    </w:p>
+    <w:p>
+      <w:r>
+        <w:t xml:space="preserve">How do you choose between the three patterns? It's not an easy choice, and it very much depends on how complex your domain logic is. Figure 2.4 is one of those non-scientific graphs that really irritate me in PowerPoint presentations because they have utterly </w:t>
+      </w:r>
+      <w:proofErr w:type="spellStart"/>
+      <w:r>
+        <w:t>unquantified</w:t>
+      </w:r>
+      <w:proofErr w:type="spellEnd"/>
+      <w:r>
+        <w:t xml:space="preserve"> axes. However, it helps to visualize my sense of how the three compare. With simple domain logic the Domain Model </w:t>
       </w:r>
       <w:r>
         <w:lastRenderedPageBreak/>
@@ -3993,11 +4795,11 @@
       <w:pPr>
         <w:pStyle w:val="Heading2"/>
       </w:pPr>
-      <w:bookmarkStart w:id="12" w:name="_Toc355081102"/>
+      <w:bookmarkStart w:id="13" w:name="_Toc357759335"/>
       <w:r>
         <w:t>Service Layer</w:t>
       </w:r>
-      <w:bookmarkEnd w:id="12"/>
+      <w:bookmarkEnd w:id="13"/>
     </w:p>
     <w:p>
       <w:r>
@@ -4039,10 +4841,12 @@
       <w:pPr>
         <w:pStyle w:val="Heading1"/>
       </w:pPr>
+      <w:bookmarkStart w:id="14" w:name="_Toc357759336"/>
       <w:r>
         <w:lastRenderedPageBreak/>
         <w:t>Mapping to Relational Databases</w:t>
       </w:r>
+      <w:bookmarkEnd w:id="14"/>
     </w:p>
     <w:p>
       <w:r>
@@ -4053,9 +4857,11 @@
       <w:pPr>
         <w:pStyle w:val="Heading2"/>
       </w:pPr>
+      <w:bookmarkStart w:id="15" w:name="_Toc357759337"/>
       <w:r>
         <w:t>Architectural Patterns</w:t>
       </w:r>
+      <w:bookmarkEnd w:id="15"/>
     </w:p>
     <w:p>
       <w:r>
@@ -4072,12 +4878,14 @@
           <w:color w:val="auto"/>
         </w:rPr>
       </w:pPr>
+      <w:bookmarkStart w:id="16" w:name="_Toc357759338"/>
       <w:r>
         <w:t xml:space="preserve">Table Data </w:t>
       </w:r>
       <w:r>
         <w:t>Gateway</w:t>
       </w:r>
+      <w:bookmarkEnd w:id="16"/>
     </w:p>
     <w:p>
       <w:pPr>
@@ -4179,9 +4987,11 @@
       <w:pPr>
         <w:pStyle w:val="Heading3"/>
       </w:pPr>
+      <w:bookmarkStart w:id="17" w:name="_Toc357759339"/>
       <w:r>
         <w:t>Data Mapper</w:t>
       </w:r>
+      <w:bookmarkEnd w:id="17"/>
     </w:p>
     <w:p>
       <w:r>
@@ -4223,10 +5033,12 @@
       <w:pPr>
         <w:pStyle w:val="Heading3"/>
       </w:pPr>
+      <w:bookmarkStart w:id="18" w:name="_Toc357759340"/>
       <w:r>
         <w:lastRenderedPageBreak/>
         <w:t>Repository</w:t>
       </w:r>
+      <w:bookmarkEnd w:id="18"/>
     </w:p>
     <w:p>
       <w:r>
@@ -4247,9 +5059,11 @@
       <w:pPr>
         <w:pStyle w:val="Heading3"/>
       </w:pPr>
+      <w:bookmarkStart w:id="19" w:name="_Toc357759341"/>
       <w:r>
         <w:t>Query Object</w:t>
       </w:r>
+      <w:bookmarkEnd w:id="19"/>
     </w:p>
     <w:p>
       <w:r>
@@ -4265,9 +5079,11 @@
       <w:pPr>
         <w:pStyle w:val="Heading3"/>
       </w:pPr>
+      <w:bookmarkStart w:id="20" w:name="_Toc357759342"/>
       <w:r>
         <w:t>Object Relational Mapper</w:t>
       </w:r>
+      <w:bookmarkEnd w:id="20"/>
     </w:p>
     <w:p>
       <w:pPr>
@@ -4363,20 +5179,22 @@
       <w:pPr>
         <w:pStyle w:val="Heading3"/>
       </w:pPr>
+      <w:bookmarkStart w:id="21" w:name="_Toc357759343"/>
       <w:r>
         <w:t>Active Record</w:t>
       </w:r>
+      <w:bookmarkEnd w:id="21"/>
     </w:p>
     <w:p/>
     <w:p>
       <w:pPr>
         <w:pStyle w:val="Heading3"/>
       </w:pPr>
+      <w:bookmarkStart w:id="22" w:name="_Toc357759344"/>
       <w:r>
         <w:t>Memento</w:t>
       </w:r>
-      <w:bookmarkStart w:id="13" w:name="_GoBack"/>
-      <w:bookmarkEnd w:id="13"/>
+      <w:bookmarkEnd w:id="22"/>
     </w:p>
     <w:p/>
     <w:p>
@@ -4388,10 +5206,12 @@
       <w:pPr>
         <w:pStyle w:val="Heading2"/>
       </w:pPr>
+      <w:bookmarkStart w:id="23" w:name="_Toc357759345"/>
       <w:r>
         <w:lastRenderedPageBreak/>
         <w:t>The Behavioural Problem</w:t>
       </w:r>
+      <w:bookmarkEnd w:id="23"/>
     </w:p>
     <w:p>
       <w:pPr>
@@ -4564,7 +5384,7 @@
           <w:rPr>
             <w:noProof/>
           </w:rPr>
-          <w:t>18</w:t>
+          <w:t>19</w:t>
         </w:r>
         <w:r>
           <w:rPr>
@@ -5435,7 +6255,6 @@
     <w:next w:val="Normal"/>
     <w:autoRedefine/>
     <w:uiPriority w:val="39"/>
-    <w:semiHidden/>
     <w:unhideWhenUsed/>
     <w:qFormat/>
     <w:rsid w:val="009C1BB0"/>
@@ -6038,7 +6857,6 @@
     <w:next w:val="Normal"/>
     <w:autoRedefine/>
     <w:uiPriority w:val="39"/>
-    <w:semiHidden/>
     <w:unhideWhenUsed/>
     <w:qFormat/>
     <w:rsid w:val="009C1BB0"/>
@@ -6476,7 +7294,7 @@
 </file>
 
 <file path=customXml/itemProps2.xml><?xml version="1.0" encoding="utf-8"?>
-<ds:datastoreItem xmlns:ds="http://schemas.openxmlformats.org/officeDocument/2006/customXml" ds:itemID="{A7A92C42-6C7F-4D4F-B7A1-9C086C5B1439}">
+<ds:datastoreItem xmlns:ds="http://schemas.openxmlformats.org/officeDocument/2006/customXml" ds:itemID="{C1A23186-570B-426F-9B59-C6AE07F1F884}">
   <ds:schemaRefs>
     <ds:schemaRef ds:uri="http://schemas.openxmlformats.org/officeDocument/2006/bibliography"/>
   </ds:schemaRefs>

</xml_diff>